<commit_message>
doc(UX): add parts for UX
</commit_message>
<xml_diff>
--- a/Doc/workInProgress/Doc1.docx
+++ b/Doc/workInProgress/Doc1.docx
@@ -502,7 +502,7 @@
           <w:r>
             <w:fldChar w:fldCharType="separate"/>
           </w:r>
-          <w:hyperlink w:anchor="_Toc146548328" w:history="1">
+          <w:hyperlink w:anchor="_Toc147497964" w:history="1">
             <w:r>
               <w:rPr>
                 <w:rStyle w:val="Lienhypertexte"/>
@@ -543,7 +543,511 @@
                 <w:noProof/>
                 <w:webHidden/>
               </w:rPr>
-              <w:instrText xml:space="preserve"> PAGEREF _Toc146548328 \h </w:instrText>
+              <w:instrText xml:space="preserve"> PAGEREF _Toc147497964 \h </w:instrText>
+            </w:r>
+            <w:r>
+              <w:rPr>
+                <w:noProof/>
+                <w:webHidden/>
+              </w:rPr>
+            </w:r>
+            <w:r>
+              <w:rPr>
+                <w:noProof/>
+                <w:webHidden/>
+              </w:rPr>
+              <w:fldChar w:fldCharType="separate"/>
+            </w:r>
+            <w:r>
+              <w:rPr>
+                <w:noProof/>
+                <w:webHidden/>
+              </w:rPr>
+              <w:t>2</w:t>
+            </w:r>
+            <w:r>
+              <w:rPr>
+                <w:noProof/>
+                <w:webHidden/>
+              </w:rPr>
+              <w:fldChar w:fldCharType="end"/>
+            </w:r>
+          </w:hyperlink>
+        </w:p>
+        <w:p>
+          <w:pPr>
+            <w:pStyle w:val="TM2"/>
+            <w:tabs>
+              <w:tab w:val="left" w:pos="880"/>
+              <w:tab w:val="right" w:leader="dot" w:pos="9062"/>
+            </w:tabs>
+            <w:rPr>
+              <w:rFonts w:cstheme="minorBidi"/>
+              <w:noProof/>
+            </w:rPr>
+          </w:pPr>
+          <w:hyperlink w:anchor="_Toc147497965" w:history="1">
+            <w:r>
+              <w:rPr>
+                <w:rStyle w:val="Lienhypertexte"/>
+                <w:noProof/>
+              </w:rPr>
+              <w:t>1.1</w:t>
+            </w:r>
+            <w:r>
+              <w:rPr>
+                <w:rFonts w:cstheme="minorBidi"/>
+                <w:noProof/>
+              </w:rPr>
+              <w:tab/>
+            </w:r>
+            <w:r>
+              <w:rPr>
+                <w:rStyle w:val="Lienhypertexte"/>
+                <w:noProof/>
+              </w:rPr>
+              <w:t>Introduction</w:t>
+            </w:r>
+            <w:r>
+              <w:rPr>
+                <w:noProof/>
+                <w:webHidden/>
+              </w:rPr>
+              <w:tab/>
+            </w:r>
+            <w:r>
+              <w:rPr>
+                <w:noProof/>
+                <w:webHidden/>
+              </w:rPr>
+              <w:fldChar w:fldCharType="begin"/>
+            </w:r>
+            <w:r>
+              <w:rPr>
+                <w:noProof/>
+                <w:webHidden/>
+              </w:rPr>
+              <w:instrText xml:space="preserve"> PAGEREF _Toc147497965 \h </w:instrText>
+            </w:r>
+            <w:r>
+              <w:rPr>
+                <w:noProof/>
+                <w:webHidden/>
+              </w:rPr>
+            </w:r>
+            <w:r>
+              <w:rPr>
+                <w:noProof/>
+                <w:webHidden/>
+              </w:rPr>
+              <w:fldChar w:fldCharType="separate"/>
+            </w:r>
+            <w:r>
+              <w:rPr>
+                <w:noProof/>
+                <w:webHidden/>
+              </w:rPr>
+              <w:t>2</w:t>
+            </w:r>
+            <w:r>
+              <w:rPr>
+                <w:noProof/>
+                <w:webHidden/>
+              </w:rPr>
+              <w:fldChar w:fldCharType="end"/>
+            </w:r>
+          </w:hyperlink>
+        </w:p>
+        <w:p>
+          <w:pPr>
+            <w:pStyle w:val="TM2"/>
+            <w:tabs>
+              <w:tab w:val="left" w:pos="880"/>
+              <w:tab w:val="right" w:leader="dot" w:pos="9062"/>
+            </w:tabs>
+            <w:rPr>
+              <w:rFonts w:cstheme="minorBidi"/>
+              <w:noProof/>
+            </w:rPr>
+          </w:pPr>
+          <w:hyperlink w:anchor="_Toc147497966" w:history="1">
+            <w:r>
+              <w:rPr>
+                <w:rStyle w:val="Lienhypertexte"/>
+                <w:noProof/>
+              </w:rPr>
+              <w:t>1.2</w:t>
+            </w:r>
+            <w:r>
+              <w:rPr>
+                <w:rFonts w:cstheme="minorBidi"/>
+                <w:noProof/>
+              </w:rPr>
+              <w:tab/>
+            </w:r>
+            <w:r>
+              <w:rPr>
+                <w:rStyle w:val="Lienhypertexte"/>
+                <w:noProof/>
+              </w:rPr>
+              <w:t>Analyse fonctionnelle</w:t>
+            </w:r>
+            <w:r>
+              <w:rPr>
+                <w:noProof/>
+                <w:webHidden/>
+              </w:rPr>
+              <w:tab/>
+            </w:r>
+            <w:r>
+              <w:rPr>
+                <w:noProof/>
+                <w:webHidden/>
+              </w:rPr>
+              <w:fldChar w:fldCharType="begin"/>
+            </w:r>
+            <w:r>
+              <w:rPr>
+                <w:noProof/>
+                <w:webHidden/>
+              </w:rPr>
+              <w:instrText xml:space="preserve"> PAGEREF _Toc147497966 \h </w:instrText>
+            </w:r>
+            <w:r>
+              <w:rPr>
+                <w:noProof/>
+                <w:webHidden/>
+              </w:rPr>
+            </w:r>
+            <w:r>
+              <w:rPr>
+                <w:noProof/>
+                <w:webHidden/>
+              </w:rPr>
+              <w:fldChar w:fldCharType="separate"/>
+            </w:r>
+            <w:r>
+              <w:rPr>
+                <w:noProof/>
+                <w:webHidden/>
+              </w:rPr>
+              <w:t>2</w:t>
+            </w:r>
+            <w:r>
+              <w:rPr>
+                <w:noProof/>
+                <w:webHidden/>
+              </w:rPr>
+              <w:fldChar w:fldCharType="end"/>
+            </w:r>
+          </w:hyperlink>
+        </w:p>
+        <w:p>
+          <w:pPr>
+            <w:pStyle w:val="TM2"/>
+            <w:tabs>
+              <w:tab w:val="left" w:pos="880"/>
+              <w:tab w:val="right" w:leader="dot" w:pos="9062"/>
+            </w:tabs>
+            <w:rPr>
+              <w:rFonts w:cstheme="minorBidi"/>
+              <w:noProof/>
+            </w:rPr>
+          </w:pPr>
+          <w:hyperlink w:anchor="_Toc147497967" w:history="1">
+            <w:r>
+              <w:rPr>
+                <w:rStyle w:val="Lienhypertexte"/>
+                <w:noProof/>
+              </w:rPr>
+              <w:t>1.3</w:t>
+            </w:r>
+            <w:r>
+              <w:rPr>
+                <w:rFonts w:cstheme="minorBidi"/>
+                <w:noProof/>
+              </w:rPr>
+              <w:tab/>
+            </w:r>
+            <w:r>
+              <w:rPr>
+                <w:rStyle w:val="Lienhypertexte"/>
+                <w:noProof/>
+              </w:rPr>
+              <w:t>Analyse technique</w:t>
+            </w:r>
+            <w:r>
+              <w:rPr>
+                <w:noProof/>
+                <w:webHidden/>
+              </w:rPr>
+              <w:tab/>
+            </w:r>
+            <w:r>
+              <w:rPr>
+                <w:noProof/>
+                <w:webHidden/>
+              </w:rPr>
+              <w:fldChar w:fldCharType="begin"/>
+            </w:r>
+            <w:r>
+              <w:rPr>
+                <w:noProof/>
+                <w:webHidden/>
+              </w:rPr>
+              <w:instrText xml:space="preserve"> PAGEREF _Toc147497967 \h </w:instrText>
+            </w:r>
+            <w:r>
+              <w:rPr>
+                <w:noProof/>
+                <w:webHidden/>
+              </w:rPr>
+            </w:r>
+            <w:r>
+              <w:rPr>
+                <w:noProof/>
+                <w:webHidden/>
+              </w:rPr>
+              <w:fldChar w:fldCharType="separate"/>
+            </w:r>
+            <w:r>
+              <w:rPr>
+                <w:noProof/>
+                <w:webHidden/>
+              </w:rPr>
+              <w:t>2</w:t>
+            </w:r>
+            <w:r>
+              <w:rPr>
+                <w:noProof/>
+                <w:webHidden/>
+              </w:rPr>
+              <w:fldChar w:fldCharType="end"/>
+            </w:r>
+          </w:hyperlink>
+        </w:p>
+        <w:p>
+          <w:pPr>
+            <w:pStyle w:val="TM2"/>
+            <w:tabs>
+              <w:tab w:val="left" w:pos="880"/>
+              <w:tab w:val="right" w:leader="dot" w:pos="9062"/>
+            </w:tabs>
+            <w:rPr>
+              <w:rFonts w:cstheme="minorBidi"/>
+              <w:noProof/>
+            </w:rPr>
+          </w:pPr>
+          <w:hyperlink w:anchor="_Toc147497968" w:history="1">
+            <w:r>
+              <w:rPr>
+                <w:rStyle w:val="Lienhypertexte"/>
+                <w:noProof/>
+              </w:rPr>
+              <w:t>1.4</w:t>
+            </w:r>
+            <w:r>
+              <w:rPr>
+                <w:rFonts w:cstheme="minorBidi"/>
+                <w:noProof/>
+              </w:rPr>
+              <w:tab/>
+            </w:r>
+            <w:r>
+              <w:rPr>
+                <w:rStyle w:val="Lienhypertexte"/>
+                <w:noProof/>
+              </w:rPr>
+              <w:t>Test unitaire</w:t>
+            </w:r>
+            <w:r>
+              <w:rPr>
+                <w:noProof/>
+                <w:webHidden/>
+              </w:rPr>
+              <w:tab/>
+            </w:r>
+            <w:r>
+              <w:rPr>
+                <w:noProof/>
+                <w:webHidden/>
+              </w:rPr>
+              <w:fldChar w:fldCharType="begin"/>
+            </w:r>
+            <w:r>
+              <w:rPr>
+                <w:noProof/>
+                <w:webHidden/>
+              </w:rPr>
+              <w:instrText xml:space="preserve"> PAGEREF _Toc147497968 \h </w:instrText>
+            </w:r>
+            <w:r>
+              <w:rPr>
+                <w:noProof/>
+                <w:webHidden/>
+              </w:rPr>
+            </w:r>
+            <w:r>
+              <w:rPr>
+                <w:noProof/>
+                <w:webHidden/>
+              </w:rPr>
+              <w:fldChar w:fldCharType="separate"/>
+            </w:r>
+            <w:r>
+              <w:rPr>
+                <w:noProof/>
+                <w:webHidden/>
+              </w:rPr>
+              <w:t>2</w:t>
+            </w:r>
+            <w:r>
+              <w:rPr>
+                <w:noProof/>
+                <w:webHidden/>
+              </w:rPr>
+              <w:fldChar w:fldCharType="end"/>
+            </w:r>
+          </w:hyperlink>
+        </w:p>
+        <w:p>
+          <w:pPr>
+            <w:pStyle w:val="TM2"/>
+            <w:tabs>
+              <w:tab w:val="left" w:pos="880"/>
+              <w:tab w:val="right" w:leader="dot" w:pos="9062"/>
+            </w:tabs>
+            <w:rPr>
+              <w:rFonts w:cstheme="minorBidi"/>
+              <w:noProof/>
+            </w:rPr>
+          </w:pPr>
+          <w:hyperlink w:anchor="_Toc147497969" w:history="1">
+            <w:r>
+              <w:rPr>
+                <w:rStyle w:val="Lienhypertexte"/>
+                <w:noProof/>
+              </w:rPr>
+              <w:t>1.5</w:t>
+            </w:r>
+            <w:r>
+              <w:rPr>
+                <w:rFonts w:cstheme="minorBidi"/>
+                <w:noProof/>
+              </w:rPr>
+              <w:tab/>
+            </w:r>
+            <w:r>
+              <w:rPr>
+                <w:rStyle w:val="Lienhypertexte"/>
+                <w:noProof/>
+              </w:rPr>
+              <w:t>ChatGPT</w:t>
+            </w:r>
+            <w:r>
+              <w:rPr>
+                <w:noProof/>
+                <w:webHidden/>
+              </w:rPr>
+              <w:tab/>
+            </w:r>
+            <w:r>
+              <w:rPr>
+                <w:noProof/>
+                <w:webHidden/>
+              </w:rPr>
+              <w:fldChar w:fldCharType="begin"/>
+            </w:r>
+            <w:r>
+              <w:rPr>
+                <w:noProof/>
+                <w:webHidden/>
+              </w:rPr>
+              <w:instrText xml:space="preserve"> PAGEREF _Toc147497969 \h </w:instrText>
+            </w:r>
+            <w:r>
+              <w:rPr>
+                <w:noProof/>
+                <w:webHidden/>
+              </w:rPr>
+            </w:r>
+            <w:r>
+              <w:rPr>
+                <w:noProof/>
+                <w:webHidden/>
+              </w:rPr>
+              <w:fldChar w:fldCharType="separate"/>
+            </w:r>
+            <w:r>
+              <w:rPr>
+                <w:noProof/>
+                <w:webHidden/>
+              </w:rPr>
+              <w:t>2</w:t>
+            </w:r>
+            <w:r>
+              <w:rPr>
+                <w:noProof/>
+                <w:webHidden/>
+              </w:rPr>
+              <w:fldChar w:fldCharType="end"/>
+            </w:r>
+          </w:hyperlink>
+        </w:p>
+        <w:p>
+          <w:pPr>
+            <w:pStyle w:val="TM2"/>
+            <w:tabs>
+              <w:tab w:val="left" w:pos="880"/>
+              <w:tab w:val="right" w:leader="dot" w:pos="9062"/>
+            </w:tabs>
+            <w:rPr>
+              <w:rFonts w:cstheme="minorBidi"/>
+              <w:noProof/>
+            </w:rPr>
+          </w:pPr>
+          <w:hyperlink w:anchor="_Toc147497970" w:history="1">
+            <w:r>
+              <w:rPr>
+                <w:rStyle w:val="Lienhypertexte"/>
+                <w:noProof/>
+              </w:rPr>
+              <w:t>1.6</w:t>
+            </w:r>
+            <w:r>
+              <w:rPr>
+                <w:rFonts w:cstheme="minorBidi"/>
+                <w:noProof/>
+              </w:rPr>
+              <w:tab/>
+            </w:r>
+            <w:r>
+              <w:rPr>
+                <w:rStyle w:val="Lienhypertexte"/>
+                <w:noProof/>
+              </w:rPr>
+              <w:t>Conclusion</w:t>
+            </w:r>
+            <w:r>
+              <w:rPr>
+                <w:noProof/>
+                <w:webHidden/>
+              </w:rPr>
+              <w:tab/>
+            </w:r>
+            <w:r>
+              <w:rPr>
+                <w:noProof/>
+                <w:webHidden/>
+              </w:rPr>
+              <w:fldChar w:fldCharType="begin"/>
+            </w:r>
+            <w:r>
+              <w:rPr>
+                <w:noProof/>
+                <w:webHidden/>
+              </w:rPr>
+              <w:instrText xml:space="preserve"> PAGEREF _Toc147497970 \h </w:instrText>
             </w:r>
             <w:r>
               <w:rPr>
@@ -586,7 +1090,7 @@
               <w:noProof/>
             </w:rPr>
           </w:pPr>
-          <w:hyperlink w:anchor="_Toc146548329" w:history="1">
+          <w:hyperlink w:anchor="_Toc147497971" w:history="1">
             <w:r>
               <w:rPr>
                 <w:rStyle w:val="Lienhypertexte"/>
@@ -627,7 +1131,7 @@
                 <w:noProof/>
                 <w:webHidden/>
               </w:rPr>
-              <w:instrText xml:space="preserve"> PAGEREF _Toc146548329 \h </w:instrText>
+              <w:instrText xml:space="preserve"> PAGEREF _Toc147497971 \h </w:instrText>
             </w:r>
             <w:r>
               <w:rPr>
@@ -648,6 +1152,762 @@
                 <w:webHidden/>
               </w:rPr>
               <w:t>2</w:t>
+            </w:r>
+            <w:r>
+              <w:rPr>
+                <w:noProof/>
+                <w:webHidden/>
+              </w:rPr>
+              <w:fldChar w:fldCharType="end"/>
+            </w:r>
+          </w:hyperlink>
+        </w:p>
+        <w:p>
+          <w:pPr>
+            <w:pStyle w:val="TM2"/>
+            <w:tabs>
+              <w:tab w:val="left" w:pos="880"/>
+              <w:tab w:val="right" w:leader="dot" w:pos="9062"/>
+            </w:tabs>
+            <w:rPr>
+              <w:rFonts w:cstheme="minorBidi"/>
+              <w:noProof/>
+            </w:rPr>
+          </w:pPr>
+          <w:hyperlink w:anchor="_Toc147497972" w:history="1">
+            <w:r>
+              <w:rPr>
+                <w:rStyle w:val="Lienhypertexte"/>
+                <w:noProof/>
+              </w:rPr>
+              <w:t>2.1</w:t>
+            </w:r>
+            <w:r>
+              <w:rPr>
+                <w:rFonts w:cstheme="minorBidi"/>
+                <w:noProof/>
+              </w:rPr>
+              <w:tab/>
+            </w:r>
+            <w:r>
+              <w:rPr>
+                <w:rStyle w:val="Lienhypertexte"/>
+                <w:noProof/>
+              </w:rPr>
+              <w:t>Introduction</w:t>
+            </w:r>
+            <w:r>
+              <w:rPr>
+                <w:noProof/>
+                <w:webHidden/>
+              </w:rPr>
+              <w:tab/>
+            </w:r>
+            <w:r>
+              <w:rPr>
+                <w:noProof/>
+                <w:webHidden/>
+              </w:rPr>
+              <w:fldChar w:fldCharType="begin"/>
+            </w:r>
+            <w:r>
+              <w:rPr>
+                <w:noProof/>
+                <w:webHidden/>
+              </w:rPr>
+              <w:instrText xml:space="preserve"> PAGEREF _Toc147497972 \h </w:instrText>
+            </w:r>
+            <w:r>
+              <w:rPr>
+                <w:noProof/>
+                <w:webHidden/>
+              </w:rPr>
+            </w:r>
+            <w:r>
+              <w:rPr>
+                <w:noProof/>
+                <w:webHidden/>
+              </w:rPr>
+              <w:fldChar w:fldCharType="separate"/>
+            </w:r>
+            <w:r>
+              <w:rPr>
+                <w:noProof/>
+                <w:webHidden/>
+              </w:rPr>
+              <w:t>2</w:t>
+            </w:r>
+            <w:r>
+              <w:rPr>
+                <w:noProof/>
+                <w:webHidden/>
+              </w:rPr>
+              <w:fldChar w:fldCharType="end"/>
+            </w:r>
+          </w:hyperlink>
+        </w:p>
+        <w:p>
+          <w:pPr>
+            <w:pStyle w:val="TM2"/>
+            <w:tabs>
+              <w:tab w:val="left" w:pos="880"/>
+              <w:tab w:val="right" w:leader="dot" w:pos="9062"/>
+            </w:tabs>
+            <w:rPr>
+              <w:rFonts w:cstheme="minorBidi"/>
+              <w:noProof/>
+            </w:rPr>
+          </w:pPr>
+          <w:hyperlink w:anchor="_Toc147497973" w:history="1">
+            <w:r>
+              <w:rPr>
+                <w:rStyle w:val="Lienhypertexte"/>
+                <w:noProof/>
+              </w:rPr>
+              <w:t>2.2</w:t>
+            </w:r>
+            <w:r>
+              <w:rPr>
+                <w:rFonts w:cstheme="minorBidi"/>
+                <w:noProof/>
+              </w:rPr>
+              <w:tab/>
+            </w:r>
+            <w:r>
+              <w:rPr>
+                <w:rStyle w:val="Lienhypertexte"/>
+                <w:noProof/>
+              </w:rPr>
+              <w:t>Analyse</w:t>
+            </w:r>
+            <w:r>
+              <w:rPr>
+                <w:noProof/>
+                <w:webHidden/>
+              </w:rPr>
+              <w:tab/>
+            </w:r>
+            <w:r>
+              <w:rPr>
+                <w:noProof/>
+                <w:webHidden/>
+              </w:rPr>
+              <w:fldChar w:fldCharType="begin"/>
+            </w:r>
+            <w:r>
+              <w:rPr>
+                <w:noProof/>
+                <w:webHidden/>
+              </w:rPr>
+              <w:instrText xml:space="preserve"> PAGEREF _Toc147497973 \h </w:instrText>
+            </w:r>
+            <w:r>
+              <w:rPr>
+                <w:noProof/>
+                <w:webHidden/>
+              </w:rPr>
+            </w:r>
+            <w:r>
+              <w:rPr>
+                <w:noProof/>
+                <w:webHidden/>
+              </w:rPr>
+              <w:fldChar w:fldCharType="separate"/>
+            </w:r>
+            <w:r>
+              <w:rPr>
+                <w:noProof/>
+                <w:webHidden/>
+              </w:rPr>
+              <w:t>3</w:t>
+            </w:r>
+            <w:r>
+              <w:rPr>
+                <w:noProof/>
+                <w:webHidden/>
+              </w:rPr>
+              <w:fldChar w:fldCharType="end"/>
+            </w:r>
+          </w:hyperlink>
+        </w:p>
+        <w:p>
+          <w:pPr>
+            <w:pStyle w:val="TM3"/>
+            <w:tabs>
+              <w:tab w:val="left" w:pos="1320"/>
+              <w:tab w:val="right" w:leader="dot" w:pos="9062"/>
+            </w:tabs>
+            <w:rPr>
+              <w:rFonts w:cstheme="minorBidi"/>
+              <w:noProof/>
+            </w:rPr>
+          </w:pPr>
+          <w:hyperlink w:anchor="_Toc147497974" w:history="1">
+            <w:r>
+              <w:rPr>
+                <w:rStyle w:val="Lienhypertexte"/>
+                <w:noProof/>
+              </w:rPr>
+              <w:t>2.2.1</w:t>
+            </w:r>
+            <w:r>
+              <w:rPr>
+                <w:rFonts w:cstheme="minorBidi"/>
+                <w:noProof/>
+              </w:rPr>
+              <w:tab/>
+            </w:r>
+            <w:r>
+              <w:rPr>
+                <w:rStyle w:val="Lienhypertexte"/>
+                <w:noProof/>
+              </w:rPr>
+              <w:t>Conception centrée utilisateur</w:t>
+            </w:r>
+            <w:r>
+              <w:rPr>
+                <w:noProof/>
+                <w:webHidden/>
+              </w:rPr>
+              <w:tab/>
+            </w:r>
+            <w:r>
+              <w:rPr>
+                <w:noProof/>
+                <w:webHidden/>
+              </w:rPr>
+              <w:fldChar w:fldCharType="begin"/>
+            </w:r>
+            <w:r>
+              <w:rPr>
+                <w:noProof/>
+                <w:webHidden/>
+              </w:rPr>
+              <w:instrText xml:space="preserve"> PAGEREF _Toc147497974 \h </w:instrText>
+            </w:r>
+            <w:r>
+              <w:rPr>
+                <w:noProof/>
+                <w:webHidden/>
+              </w:rPr>
+            </w:r>
+            <w:r>
+              <w:rPr>
+                <w:noProof/>
+                <w:webHidden/>
+              </w:rPr>
+              <w:fldChar w:fldCharType="separate"/>
+            </w:r>
+            <w:r>
+              <w:rPr>
+                <w:noProof/>
+                <w:webHidden/>
+              </w:rPr>
+              <w:t>3</w:t>
+            </w:r>
+            <w:r>
+              <w:rPr>
+                <w:noProof/>
+                <w:webHidden/>
+              </w:rPr>
+              <w:fldChar w:fldCharType="end"/>
+            </w:r>
+          </w:hyperlink>
+        </w:p>
+        <w:p>
+          <w:pPr>
+            <w:pStyle w:val="TM3"/>
+            <w:tabs>
+              <w:tab w:val="left" w:pos="1320"/>
+              <w:tab w:val="right" w:leader="dot" w:pos="9062"/>
+            </w:tabs>
+            <w:rPr>
+              <w:rFonts w:cstheme="minorBidi"/>
+              <w:noProof/>
+            </w:rPr>
+          </w:pPr>
+          <w:hyperlink w:anchor="_Toc147497975" w:history="1">
+            <w:r>
+              <w:rPr>
+                <w:rStyle w:val="Lienhypertexte"/>
+                <w:noProof/>
+              </w:rPr>
+              <w:t>2.2.2</w:t>
+            </w:r>
+            <w:r>
+              <w:rPr>
+                <w:rFonts w:cstheme="minorBidi"/>
+                <w:noProof/>
+              </w:rPr>
+              <w:tab/>
+            </w:r>
+            <w:r>
+              <w:rPr>
+                <w:rStyle w:val="Lienhypertexte"/>
+                <w:noProof/>
+              </w:rPr>
+              <w:t>Palette graphique</w:t>
+            </w:r>
+            <w:r>
+              <w:rPr>
+                <w:noProof/>
+                <w:webHidden/>
+              </w:rPr>
+              <w:tab/>
+            </w:r>
+            <w:r>
+              <w:rPr>
+                <w:noProof/>
+                <w:webHidden/>
+              </w:rPr>
+              <w:fldChar w:fldCharType="begin"/>
+            </w:r>
+            <w:r>
+              <w:rPr>
+                <w:noProof/>
+                <w:webHidden/>
+              </w:rPr>
+              <w:instrText xml:space="preserve"> PAGEREF _Toc147497975 \h </w:instrText>
+            </w:r>
+            <w:r>
+              <w:rPr>
+                <w:noProof/>
+                <w:webHidden/>
+              </w:rPr>
+            </w:r>
+            <w:r>
+              <w:rPr>
+                <w:noProof/>
+                <w:webHidden/>
+              </w:rPr>
+              <w:fldChar w:fldCharType="separate"/>
+            </w:r>
+            <w:r>
+              <w:rPr>
+                <w:noProof/>
+                <w:webHidden/>
+              </w:rPr>
+              <w:t>3</w:t>
+            </w:r>
+            <w:r>
+              <w:rPr>
+                <w:noProof/>
+                <w:webHidden/>
+              </w:rPr>
+              <w:fldChar w:fldCharType="end"/>
+            </w:r>
+          </w:hyperlink>
+        </w:p>
+        <w:p>
+          <w:pPr>
+            <w:pStyle w:val="TM3"/>
+            <w:tabs>
+              <w:tab w:val="left" w:pos="1320"/>
+              <w:tab w:val="right" w:leader="dot" w:pos="9062"/>
+            </w:tabs>
+            <w:rPr>
+              <w:rFonts w:cstheme="minorBidi"/>
+              <w:noProof/>
+            </w:rPr>
+          </w:pPr>
+          <w:hyperlink w:anchor="_Toc147497976" w:history="1">
+            <w:r>
+              <w:rPr>
+                <w:rStyle w:val="Lienhypertexte"/>
+                <w:noProof/>
+              </w:rPr>
+              <w:t>2.2.3</w:t>
+            </w:r>
+            <w:r>
+              <w:rPr>
+                <w:rFonts w:cstheme="minorBidi"/>
+                <w:noProof/>
+              </w:rPr>
+              <w:tab/>
+            </w:r>
+            <w:r>
+              <w:rPr>
+                <w:rStyle w:val="Lienhypertexte"/>
+                <w:noProof/>
+              </w:rPr>
+              <w:t>Eco-conception</w:t>
+            </w:r>
+            <w:r>
+              <w:rPr>
+                <w:noProof/>
+                <w:webHidden/>
+              </w:rPr>
+              <w:tab/>
+            </w:r>
+            <w:r>
+              <w:rPr>
+                <w:noProof/>
+                <w:webHidden/>
+              </w:rPr>
+              <w:fldChar w:fldCharType="begin"/>
+            </w:r>
+            <w:r>
+              <w:rPr>
+                <w:noProof/>
+                <w:webHidden/>
+              </w:rPr>
+              <w:instrText xml:space="preserve"> PAGEREF _Toc147497976 \h </w:instrText>
+            </w:r>
+            <w:r>
+              <w:rPr>
+                <w:noProof/>
+                <w:webHidden/>
+              </w:rPr>
+            </w:r>
+            <w:r>
+              <w:rPr>
+                <w:noProof/>
+                <w:webHidden/>
+              </w:rPr>
+              <w:fldChar w:fldCharType="separate"/>
+            </w:r>
+            <w:r>
+              <w:rPr>
+                <w:noProof/>
+                <w:webHidden/>
+              </w:rPr>
+              <w:t>3</w:t>
+            </w:r>
+            <w:r>
+              <w:rPr>
+                <w:noProof/>
+                <w:webHidden/>
+              </w:rPr>
+              <w:fldChar w:fldCharType="end"/>
+            </w:r>
+          </w:hyperlink>
+        </w:p>
+        <w:p>
+          <w:pPr>
+            <w:pStyle w:val="TM3"/>
+            <w:tabs>
+              <w:tab w:val="left" w:pos="1320"/>
+              <w:tab w:val="right" w:leader="dot" w:pos="9062"/>
+            </w:tabs>
+            <w:rPr>
+              <w:rFonts w:cstheme="minorBidi"/>
+              <w:noProof/>
+            </w:rPr>
+          </w:pPr>
+          <w:hyperlink w:anchor="_Toc147497977" w:history="1">
+            <w:r>
+              <w:rPr>
+                <w:rStyle w:val="Lienhypertexte"/>
+                <w:noProof/>
+              </w:rPr>
+              <w:t>2.2.4</w:t>
+            </w:r>
+            <w:r>
+              <w:rPr>
+                <w:rFonts w:cstheme="minorBidi"/>
+                <w:noProof/>
+              </w:rPr>
+              <w:tab/>
+            </w:r>
+            <w:r>
+              <w:rPr>
+                <w:rStyle w:val="Lienhypertexte"/>
+                <w:noProof/>
+              </w:rPr>
+              <w:t>Accessibilité</w:t>
+            </w:r>
+            <w:r>
+              <w:rPr>
+                <w:noProof/>
+                <w:webHidden/>
+              </w:rPr>
+              <w:tab/>
+            </w:r>
+            <w:r>
+              <w:rPr>
+                <w:noProof/>
+                <w:webHidden/>
+              </w:rPr>
+              <w:fldChar w:fldCharType="begin"/>
+            </w:r>
+            <w:r>
+              <w:rPr>
+                <w:noProof/>
+                <w:webHidden/>
+              </w:rPr>
+              <w:instrText xml:space="preserve"> PAGEREF _Toc147497977 \h </w:instrText>
+            </w:r>
+            <w:r>
+              <w:rPr>
+                <w:noProof/>
+                <w:webHidden/>
+              </w:rPr>
+            </w:r>
+            <w:r>
+              <w:rPr>
+                <w:noProof/>
+                <w:webHidden/>
+              </w:rPr>
+              <w:fldChar w:fldCharType="separate"/>
+            </w:r>
+            <w:r>
+              <w:rPr>
+                <w:noProof/>
+                <w:webHidden/>
+              </w:rPr>
+              <w:t>3</w:t>
+            </w:r>
+            <w:r>
+              <w:rPr>
+                <w:noProof/>
+                <w:webHidden/>
+              </w:rPr>
+              <w:fldChar w:fldCharType="end"/>
+            </w:r>
+          </w:hyperlink>
+        </w:p>
+        <w:p>
+          <w:pPr>
+            <w:pStyle w:val="TM2"/>
+            <w:tabs>
+              <w:tab w:val="left" w:pos="880"/>
+              <w:tab w:val="right" w:leader="dot" w:pos="9062"/>
+            </w:tabs>
+            <w:rPr>
+              <w:rFonts w:cstheme="minorBidi"/>
+              <w:noProof/>
+            </w:rPr>
+          </w:pPr>
+          <w:hyperlink w:anchor="_Toc147497978" w:history="1">
+            <w:r>
+              <w:rPr>
+                <w:rStyle w:val="Lienhypertexte"/>
+                <w:noProof/>
+              </w:rPr>
+              <w:t>2.3</w:t>
+            </w:r>
+            <w:r>
+              <w:rPr>
+                <w:rFonts w:cstheme="minorBidi"/>
+                <w:noProof/>
+              </w:rPr>
+              <w:tab/>
+            </w:r>
+            <w:r>
+              <w:rPr>
+                <w:rStyle w:val="Lienhypertexte"/>
+                <w:noProof/>
+              </w:rPr>
+              <w:t>Conception</w:t>
+            </w:r>
+            <w:r>
+              <w:rPr>
+                <w:noProof/>
+                <w:webHidden/>
+              </w:rPr>
+              <w:tab/>
+            </w:r>
+            <w:r>
+              <w:rPr>
+                <w:noProof/>
+                <w:webHidden/>
+              </w:rPr>
+              <w:fldChar w:fldCharType="begin"/>
+            </w:r>
+            <w:r>
+              <w:rPr>
+                <w:noProof/>
+                <w:webHidden/>
+              </w:rPr>
+              <w:instrText xml:space="preserve"> PAGEREF _Toc147497978 \h </w:instrText>
+            </w:r>
+            <w:r>
+              <w:rPr>
+                <w:noProof/>
+                <w:webHidden/>
+              </w:rPr>
+            </w:r>
+            <w:r>
+              <w:rPr>
+                <w:noProof/>
+                <w:webHidden/>
+              </w:rPr>
+              <w:fldChar w:fldCharType="separate"/>
+            </w:r>
+            <w:r>
+              <w:rPr>
+                <w:noProof/>
+                <w:webHidden/>
+              </w:rPr>
+              <w:t>3</w:t>
+            </w:r>
+            <w:r>
+              <w:rPr>
+                <w:noProof/>
+                <w:webHidden/>
+              </w:rPr>
+              <w:fldChar w:fldCharType="end"/>
+            </w:r>
+          </w:hyperlink>
+        </w:p>
+        <w:p>
+          <w:pPr>
+            <w:pStyle w:val="TM2"/>
+            <w:tabs>
+              <w:tab w:val="left" w:pos="880"/>
+              <w:tab w:val="right" w:leader="dot" w:pos="9062"/>
+            </w:tabs>
+            <w:rPr>
+              <w:rFonts w:cstheme="minorBidi"/>
+              <w:noProof/>
+            </w:rPr>
+          </w:pPr>
+          <w:hyperlink w:anchor="_Toc147497979" w:history="1">
+            <w:r>
+              <w:rPr>
+                <w:rStyle w:val="Lienhypertexte"/>
+                <w:noProof/>
+              </w:rPr>
+              <w:t>2.4</w:t>
+            </w:r>
+            <w:r>
+              <w:rPr>
+                <w:rFonts w:cstheme="minorBidi"/>
+                <w:noProof/>
+              </w:rPr>
+              <w:tab/>
+            </w:r>
+            <w:r>
+              <w:rPr>
+                <w:rStyle w:val="Lienhypertexte"/>
+                <w:noProof/>
+              </w:rPr>
+              <w:t>Evaluation/Test</w:t>
+            </w:r>
+            <w:r>
+              <w:rPr>
+                <w:noProof/>
+                <w:webHidden/>
+              </w:rPr>
+              <w:tab/>
+            </w:r>
+            <w:r>
+              <w:rPr>
+                <w:noProof/>
+                <w:webHidden/>
+              </w:rPr>
+              <w:fldChar w:fldCharType="begin"/>
+            </w:r>
+            <w:r>
+              <w:rPr>
+                <w:noProof/>
+                <w:webHidden/>
+              </w:rPr>
+              <w:instrText xml:space="preserve"> PAGEREF _Toc147497979 \h </w:instrText>
+            </w:r>
+            <w:r>
+              <w:rPr>
+                <w:noProof/>
+                <w:webHidden/>
+              </w:rPr>
+            </w:r>
+            <w:r>
+              <w:rPr>
+                <w:noProof/>
+                <w:webHidden/>
+              </w:rPr>
+              <w:fldChar w:fldCharType="separate"/>
+            </w:r>
+            <w:r>
+              <w:rPr>
+                <w:noProof/>
+                <w:webHidden/>
+              </w:rPr>
+              <w:t>3</w:t>
+            </w:r>
+            <w:r>
+              <w:rPr>
+                <w:noProof/>
+                <w:webHidden/>
+              </w:rPr>
+              <w:fldChar w:fldCharType="end"/>
+            </w:r>
+          </w:hyperlink>
+        </w:p>
+        <w:p>
+          <w:pPr>
+            <w:pStyle w:val="TM2"/>
+            <w:tabs>
+              <w:tab w:val="left" w:pos="880"/>
+              <w:tab w:val="right" w:leader="dot" w:pos="9062"/>
+            </w:tabs>
+            <w:rPr>
+              <w:rFonts w:cstheme="minorBidi"/>
+              <w:noProof/>
+            </w:rPr>
+          </w:pPr>
+          <w:hyperlink w:anchor="_Toc147497980" w:history="1">
+            <w:r>
+              <w:rPr>
+                <w:rStyle w:val="Lienhypertexte"/>
+                <w:noProof/>
+              </w:rPr>
+              <w:t>2.5</w:t>
+            </w:r>
+            <w:r>
+              <w:rPr>
+                <w:rFonts w:cstheme="minorBidi"/>
+                <w:noProof/>
+              </w:rPr>
+              <w:tab/>
+            </w:r>
+            <w:r>
+              <w:rPr>
+                <w:rStyle w:val="Lienhypertexte"/>
+                <w:noProof/>
+              </w:rPr>
+              <w:t>Conclusion</w:t>
+            </w:r>
+            <w:r>
+              <w:rPr>
+                <w:noProof/>
+                <w:webHidden/>
+              </w:rPr>
+              <w:tab/>
+            </w:r>
+            <w:r>
+              <w:rPr>
+                <w:noProof/>
+                <w:webHidden/>
+              </w:rPr>
+              <w:fldChar w:fldCharType="begin"/>
+            </w:r>
+            <w:r>
+              <w:rPr>
+                <w:noProof/>
+                <w:webHidden/>
+              </w:rPr>
+              <w:instrText xml:space="preserve"> PAGEREF _Toc147497980 \h </w:instrText>
+            </w:r>
+            <w:r>
+              <w:rPr>
+                <w:noProof/>
+                <w:webHidden/>
+              </w:rPr>
+            </w:r>
+            <w:r>
+              <w:rPr>
+                <w:noProof/>
+                <w:webHidden/>
+              </w:rPr>
+              <w:fldChar w:fldCharType="separate"/>
+            </w:r>
+            <w:r>
+              <w:rPr>
+                <w:noProof/>
+                <w:webHidden/>
+              </w:rPr>
+              <w:t>3</w:t>
             </w:r>
             <w:r>
               <w:rPr>
@@ -670,7 +1930,7 @@
               <w:noProof/>
             </w:rPr>
           </w:pPr>
-          <w:hyperlink w:anchor="_Toc146548330" w:history="1">
+          <w:hyperlink w:anchor="_Toc147497981" w:history="1">
             <w:r>
               <w:rPr>
                 <w:rStyle w:val="Lienhypertexte"/>
@@ -711,7 +1971,7 @@
                 <w:noProof/>
                 <w:webHidden/>
               </w:rPr>
-              <w:instrText xml:space="preserve"> PAGEREF _Toc146548330 \h </w:instrText>
+              <w:instrText xml:space="preserve"> PAGEREF _Toc147497981 \h </w:instrText>
             </w:r>
             <w:r>
               <w:rPr>
@@ -731,7 +1991,7 @@
                 <w:noProof/>
                 <w:webHidden/>
               </w:rPr>
-              <w:t>2</w:t>
+              <w:t>3</w:t>
             </w:r>
             <w:r>
               <w:rPr>
@@ -754,7 +2014,7 @@
               <w:noProof/>
             </w:rPr>
           </w:pPr>
-          <w:hyperlink w:anchor="_Toc146548331" w:history="1">
+          <w:hyperlink w:anchor="_Toc147497982" w:history="1">
             <w:r>
               <w:rPr>
                 <w:rStyle w:val="Lienhypertexte"/>
@@ -795,7 +2055,7 @@
                 <w:noProof/>
                 <w:webHidden/>
               </w:rPr>
-              <w:instrText xml:space="preserve"> PAGEREF _Toc146548331 \h </w:instrText>
+              <w:instrText xml:space="preserve"> PAGEREF _Toc147497982 \h </w:instrText>
             </w:r>
             <w:r>
               <w:rPr>
@@ -815,7 +2075,7 @@
                 <w:noProof/>
                 <w:webHidden/>
               </w:rPr>
-              <w:t>2</w:t>
+              <w:t>3</w:t>
             </w:r>
             <w:r>
               <w:rPr>
@@ -838,7 +2098,7 @@
               <w:noProof/>
             </w:rPr>
           </w:pPr>
-          <w:hyperlink w:anchor="_Toc146548332" w:history="1">
+          <w:hyperlink w:anchor="_Toc147497983" w:history="1">
             <w:r>
               <w:rPr>
                 <w:rStyle w:val="Lienhypertexte"/>
@@ -879,7 +2139,7 @@
                 <w:noProof/>
                 <w:webHidden/>
               </w:rPr>
-              <w:instrText xml:space="preserve"> PAGEREF _Toc146548332 \h </w:instrText>
+              <w:instrText xml:space="preserve"> PAGEREF _Toc147497983 \h </w:instrText>
             </w:r>
             <w:r>
               <w:rPr>
@@ -899,7 +2159,7 @@
                 <w:noProof/>
                 <w:webHidden/>
               </w:rPr>
-              <w:t>3</w:t>
+              <w:t>4</w:t>
             </w:r>
             <w:r>
               <w:rPr>
@@ -922,7 +2182,7 @@
               <w:noProof/>
             </w:rPr>
           </w:pPr>
-          <w:hyperlink w:anchor="_Toc146548333" w:history="1">
+          <w:hyperlink w:anchor="_Toc147497984" w:history="1">
             <w:r>
               <w:rPr>
                 <w:rStyle w:val="Lienhypertexte"/>
@@ -963,7 +2223,7 @@
                 <w:noProof/>
                 <w:webHidden/>
               </w:rPr>
-              <w:instrText xml:space="preserve"> PAGEREF _Toc146548333 \h </w:instrText>
+              <w:instrText xml:space="preserve"> PAGEREF _Toc147497984 \h </w:instrText>
             </w:r>
             <w:r>
               <w:rPr>
@@ -983,7 +2243,7 @@
                 <w:noProof/>
                 <w:webHidden/>
               </w:rPr>
-              <w:t>4</w:t>
+              <w:t>7</w:t>
             </w:r>
             <w:r>
               <w:rPr>
@@ -1006,7 +2266,7 @@
               <w:noProof/>
             </w:rPr>
           </w:pPr>
-          <w:hyperlink w:anchor="_Toc146548334" w:history="1">
+          <w:hyperlink w:anchor="_Toc147497985" w:history="1">
             <w:r>
               <w:rPr>
                 <w:rStyle w:val="Lienhypertexte"/>
@@ -1047,7 +2307,7 @@
                 <w:noProof/>
                 <w:webHidden/>
               </w:rPr>
-              <w:instrText xml:space="preserve"> PAGEREF _Toc146548334 \h </w:instrText>
+              <w:instrText xml:space="preserve"> PAGEREF _Toc147497985 \h </w:instrText>
             </w:r>
             <w:r>
               <w:rPr>
@@ -1067,7 +2327,7 @@
                 <w:noProof/>
                 <w:webHidden/>
               </w:rPr>
-              <w:t>4</w:t>
+              <w:t>7</w:t>
             </w:r>
             <w:r>
               <w:rPr>
@@ -1090,7 +2350,7 @@
               <w:noProof/>
             </w:rPr>
           </w:pPr>
-          <w:hyperlink w:anchor="_Toc146548335" w:history="1">
+          <w:hyperlink w:anchor="_Toc147497986" w:history="1">
             <w:r>
               <w:rPr>
                 <w:rStyle w:val="Lienhypertexte"/>
@@ -1131,7 +2391,7 @@
                 <w:noProof/>
                 <w:webHidden/>
               </w:rPr>
-              <w:instrText xml:space="preserve"> PAGEREF _Toc146548335 \h </w:instrText>
+              <w:instrText xml:space="preserve"> PAGEREF _Toc147497986 \h </w:instrText>
             </w:r>
             <w:r>
               <w:rPr>
@@ -1151,7 +2411,343 @@
                 <w:noProof/>
                 <w:webHidden/>
               </w:rPr>
-              <w:t>4</w:t>
+              <w:t>8</w:t>
+            </w:r>
+            <w:r>
+              <w:rPr>
+                <w:noProof/>
+                <w:webHidden/>
+              </w:rPr>
+              <w:fldChar w:fldCharType="end"/>
+            </w:r>
+          </w:hyperlink>
+        </w:p>
+        <w:p>
+          <w:pPr>
+            <w:pStyle w:val="TM2"/>
+            <w:tabs>
+              <w:tab w:val="left" w:pos="880"/>
+              <w:tab w:val="right" w:leader="dot" w:pos="9062"/>
+            </w:tabs>
+            <w:rPr>
+              <w:rFonts w:cstheme="minorBidi"/>
+              <w:noProof/>
+            </w:rPr>
+          </w:pPr>
+          <w:hyperlink w:anchor="_Toc147497987" w:history="1">
+            <w:r>
+              <w:rPr>
+                <w:rStyle w:val="Lienhypertexte"/>
+                <w:noProof/>
+              </w:rPr>
+              <w:t>3.4</w:t>
+            </w:r>
+            <w:r>
+              <w:rPr>
+                <w:rFonts w:cstheme="minorBidi"/>
+                <w:noProof/>
+              </w:rPr>
+              <w:tab/>
+            </w:r>
+            <w:r>
+              <w:rPr>
+                <w:rStyle w:val="Lienhypertexte"/>
+                <w:noProof/>
+              </w:rPr>
+              <w:t>Index</w:t>
+            </w:r>
+            <w:r>
+              <w:rPr>
+                <w:noProof/>
+                <w:webHidden/>
+              </w:rPr>
+              <w:tab/>
+            </w:r>
+            <w:r>
+              <w:rPr>
+                <w:noProof/>
+                <w:webHidden/>
+              </w:rPr>
+              <w:fldChar w:fldCharType="begin"/>
+            </w:r>
+            <w:r>
+              <w:rPr>
+                <w:noProof/>
+                <w:webHidden/>
+              </w:rPr>
+              <w:instrText xml:space="preserve"> PAGEREF _Toc147497987 \h </w:instrText>
+            </w:r>
+            <w:r>
+              <w:rPr>
+                <w:noProof/>
+                <w:webHidden/>
+              </w:rPr>
+            </w:r>
+            <w:r>
+              <w:rPr>
+                <w:noProof/>
+                <w:webHidden/>
+              </w:rPr>
+              <w:fldChar w:fldCharType="separate"/>
+            </w:r>
+            <w:r>
+              <w:rPr>
+                <w:noProof/>
+                <w:webHidden/>
+              </w:rPr>
+              <w:t>12</w:t>
+            </w:r>
+            <w:r>
+              <w:rPr>
+                <w:noProof/>
+                <w:webHidden/>
+              </w:rPr>
+              <w:fldChar w:fldCharType="end"/>
+            </w:r>
+          </w:hyperlink>
+        </w:p>
+        <w:p>
+          <w:pPr>
+            <w:pStyle w:val="TM2"/>
+            <w:tabs>
+              <w:tab w:val="left" w:pos="880"/>
+              <w:tab w:val="right" w:leader="dot" w:pos="9062"/>
+            </w:tabs>
+            <w:rPr>
+              <w:rFonts w:cstheme="minorBidi"/>
+              <w:noProof/>
+            </w:rPr>
+          </w:pPr>
+          <w:hyperlink w:anchor="_Toc147497988" w:history="1">
+            <w:r>
+              <w:rPr>
+                <w:rStyle w:val="Lienhypertexte"/>
+                <w:noProof/>
+              </w:rPr>
+              <w:t>3.5</w:t>
+            </w:r>
+            <w:r>
+              <w:rPr>
+                <w:rFonts w:cstheme="minorBidi"/>
+                <w:noProof/>
+              </w:rPr>
+              <w:tab/>
+            </w:r>
+            <w:r>
+              <w:rPr>
+                <w:rStyle w:val="Lienhypertexte"/>
+                <w:noProof/>
+              </w:rPr>
+              <w:t>Sauvegarde/Restore</w:t>
+            </w:r>
+            <w:r>
+              <w:rPr>
+                <w:noProof/>
+                <w:webHidden/>
+              </w:rPr>
+              <w:tab/>
+            </w:r>
+            <w:r>
+              <w:rPr>
+                <w:noProof/>
+                <w:webHidden/>
+              </w:rPr>
+              <w:fldChar w:fldCharType="begin"/>
+            </w:r>
+            <w:r>
+              <w:rPr>
+                <w:noProof/>
+                <w:webHidden/>
+              </w:rPr>
+              <w:instrText xml:space="preserve"> PAGEREF _Toc147497988 \h </w:instrText>
+            </w:r>
+            <w:r>
+              <w:rPr>
+                <w:noProof/>
+                <w:webHidden/>
+              </w:rPr>
+            </w:r>
+            <w:r>
+              <w:rPr>
+                <w:noProof/>
+                <w:webHidden/>
+              </w:rPr>
+              <w:fldChar w:fldCharType="separate"/>
+            </w:r>
+            <w:r>
+              <w:rPr>
+                <w:noProof/>
+                <w:webHidden/>
+              </w:rPr>
+              <w:t>12</w:t>
+            </w:r>
+            <w:r>
+              <w:rPr>
+                <w:noProof/>
+                <w:webHidden/>
+              </w:rPr>
+              <w:fldChar w:fldCharType="end"/>
+            </w:r>
+          </w:hyperlink>
+        </w:p>
+        <w:p>
+          <w:pPr>
+            <w:pStyle w:val="TM3"/>
+            <w:tabs>
+              <w:tab w:val="left" w:pos="1320"/>
+              <w:tab w:val="right" w:leader="dot" w:pos="9062"/>
+            </w:tabs>
+            <w:rPr>
+              <w:rFonts w:cstheme="minorBidi"/>
+              <w:noProof/>
+            </w:rPr>
+          </w:pPr>
+          <w:hyperlink w:anchor="_Toc147497989" w:history="1">
+            <w:r>
+              <w:rPr>
+                <w:rStyle w:val="Lienhypertexte"/>
+                <w:noProof/>
+              </w:rPr>
+              <w:t>3.5.1</w:t>
+            </w:r>
+            <w:r>
+              <w:rPr>
+                <w:rFonts w:cstheme="minorBidi"/>
+                <w:noProof/>
+              </w:rPr>
+              <w:tab/>
+            </w:r>
+            <w:r>
+              <w:rPr>
+                <w:rStyle w:val="Lienhypertexte"/>
+                <w:noProof/>
+              </w:rPr>
+              <w:t>Sauvegarde</w:t>
+            </w:r>
+            <w:r>
+              <w:rPr>
+                <w:noProof/>
+                <w:webHidden/>
+              </w:rPr>
+              <w:tab/>
+            </w:r>
+            <w:r>
+              <w:rPr>
+                <w:noProof/>
+                <w:webHidden/>
+              </w:rPr>
+              <w:fldChar w:fldCharType="begin"/>
+            </w:r>
+            <w:r>
+              <w:rPr>
+                <w:noProof/>
+                <w:webHidden/>
+              </w:rPr>
+              <w:instrText xml:space="preserve"> PAGEREF _Toc147497989 \h </w:instrText>
+            </w:r>
+            <w:r>
+              <w:rPr>
+                <w:noProof/>
+                <w:webHidden/>
+              </w:rPr>
+            </w:r>
+            <w:r>
+              <w:rPr>
+                <w:noProof/>
+                <w:webHidden/>
+              </w:rPr>
+              <w:fldChar w:fldCharType="separate"/>
+            </w:r>
+            <w:r>
+              <w:rPr>
+                <w:noProof/>
+                <w:webHidden/>
+              </w:rPr>
+              <w:t>12</w:t>
+            </w:r>
+            <w:r>
+              <w:rPr>
+                <w:noProof/>
+                <w:webHidden/>
+              </w:rPr>
+              <w:fldChar w:fldCharType="end"/>
+            </w:r>
+          </w:hyperlink>
+        </w:p>
+        <w:p>
+          <w:pPr>
+            <w:pStyle w:val="TM3"/>
+            <w:tabs>
+              <w:tab w:val="left" w:pos="1320"/>
+              <w:tab w:val="right" w:leader="dot" w:pos="9062"/>
+            </w:tabs>
+            <w:rPr>
+              <w:rFonts w:cstheme="minorBidi"/>
+              <w:noProof/>
+            </w:rPr>
+          </w:pPr>
+          <w:hyperlink w:anchor="_Toc147497990" w:history="1">
+            <w:r>
+              <w:rPr>
+                <w:rStyle w:val="Lienhypertexte"/>
+                <w:noProof/>
+              </w:rPr>
+              <w:t>3.5.2</w:t>
+            </w:r>
+            <w:r>
+              <w:rPr>
+                <w:rFonts w:cstheme="minorBidi"/>
+                <w:noProof/>
+              </w:rPr>
+              <w:tab/>
+            </w:r>
+            <w:r>
+              <w:rPr>
+                <w:rStyle w:val="Lienhypertexte"/>
+                <w:noProof/>
+              </w:rPr>
+              <w:t>Restaurer</w:t>
+            </w:r>
+            <w:r>
+              <w:rPr>
+                <w:noProof/>
+                <w:webHidden/>
+              </w:rPr>
+              <w:tab/>
+            </w:r>
+            <w:r>
+              <w:rPr>
+                <w:noProof/>
+                <w:webHidden/>
+              </w:rPr>
+              <w:fldChar w:fldCharType="begin"/>
+            </w:r>
+            <w:r>
+              <w:rPr>
+                <w:noProof/>
+                <w:webHidden/>
+              </w:rPr>
+              <w:instrText xml:space="preserve"> PAGEREF _Toc147497990 \h </w:instrText>
+            </w:r>
+            <w:r>
+              <w:rPr>
+                <w:noProof/>
+                <w:webHidden/>
+              </w:rPr>
+            </w:r>
+            <w:r>
+              <w:rPr>
+                <w:noProof/>
+                <w:webHidden/>
+              </w:rPr>
+              <w:fldChar w:fldCharType="separate"/>
+            </w:r>
+            <w:r>
+              <w:rPr>
+                <w:noProof/>
+                <w:webHidden/>
+              </w:rPr>
+              <w:t>12</w:t>
             </w:r>
             <w:r>
               <w:rPr>
@@ -1177,23 +2773,6 @@
     <w:p/>
     <w:p/>
     <w:p/>
-    <w:p/>
-    <w:p/>
-    <w:p/>
-    <w:p/>
-    <w:p/>
-    <w:p/>
-    <w:p/>
-    <w:p/>
-    <w:p/>
-    <w:p/>
-    <w:p/>
-    <w:p/>
-    <w:p/>
-    <w:p/>
-    <w:p/>
-    <w:p/>
-    <w:p/>
     <w:p>
       <w:pPr>
         <w:pStyle w:val="Titre1"/>
@@ -1202,7 +2781,7 @@
         </w:rPr>
       </w:pPr>
       <w:bookmarkStart w:id="0" w:name="_Toc146547922"/>
-      <w:bookmarkStart w:id="1" w:name="_Toc146548328"/>
+      <w:bookmarkStart w:id="1" w:name="_Toc147497964"/>
       <w:r>
         <w:rPr>
           <w:color w:val="5B9BD5" w:themeColor="accent1"/>
@@ -1217,25 +2796,31 @@
       <w:pPr>
         <w:pStyle w:val="Titre2"/>
       </w:pPr>
+      <w:bookmarkStart w:id="2" w:name="_Toc147497965"/>
       <w:r>
         <w:t>Introduction</w:t>
       </w:r>
+      <w:bookmarkEnd w:id="2"/>
     </w:p>
     <w:p>
       <w:pPr>
         <w:pStyle w:val="Titre2"/>
       </w:pPr>
+      <w:bookmarkStart w:id="3" w:name="_Toc147497966"/>
       <w:r>
         <w:t>Analyse fonctionnelle</w:t>
       </w:r>
+      <w:bookmarkEnd w:id="3"/>
     </w:p>
     <w:p>
       <w:pPr>
         <w:pStyle w:val="Titre2"/>
       </w:pPr>
+      <w:bookmarkStart w:id="4" w:name="_Toc147497967"/>
       <w:r>
         <w:t>Analyse technique</w:t>
       </w:r>
+      <w:bookmarkEnd w:id="4"/>
     </w:p>
     <w:p>
       <w:pPr>
@@ -1273,8 +2858,13 @@
       <w:pPr>
         <w:pStyle w:val="Titre2"/>
       </w:pPr>
-      <w:r>
-        <w:t xml:space="preserve">Test unitaire </w:t>
+      <w:bookmarkStart w:id="5" w:name="_Toc147497968"/>
+      <w:r>
+        <w:t>Test unitaire</w:t>
+      </w:r>
+      <w:bookmarkEnd w:id="5"/>
+      <w:r>
+        <w:t xml:space="preserve"> </w:t>
       </w:r>
     </w:p>
     <w:p>
@@ -1286,53 +2876,596 @@
       <w:pPr>
         <w:pStyle w:val="Titre2"/>
       </w:pPr>
+      <w:bookmarkStart w:id="6" w:name="_Toc147497969"/>
       <w:r>
         <w:t>ChatGPT</w:t>
       </w:r>
+      <w:bookmarkEnd w:id="6"/>
     </w:p>
     <w:p>
       <w:pPr>
         <w:pStyle w:val="Titre2"/>
       </w:pPr>
+      <w:bookmarkStart w:id="7" w:name="_Toc147497970"/>
       <w:r>
         <w:t>Conclusion</w:t>
       </w:r>
+      <w:bookmarkEnd w:id="7"/>
     </w:p>
     <w:p>
       <w:pPr>
         <w:pStyle w:val="Titre1"/>
       </w:pPr>
-      <w:bookmarkStart w:id="2" w:name="_Toc146547923"/>
-      <w:bookmarkStart w:id="3" w:name="_Toc146548329"/>
+      <w:bookmarkStart w:id="8" w:name="_Toc146547923"/>
+      <w:bookmarkStart w:id="9" w:name="_Toc147497971"/>
       <w:r>
         <w:t>UX</w:t>
       </w:r>
-      <w:bookmarkEnd w:id="2"/>
-      <w:bookmarkEnd w:id="3"/>
-    </w:p>
+      <w:bookmarkEnd w:id="8"/>
+      <w:bookmarkEnd w:id="9"/>
+    </w:p>
+    <w:p>
+      <w:pPr>
+        <w:pStyle w:val="Titre2"/>
+      </w:pPr>
+      <w:bookmarkStart w:id="10" w:name="_Toc147497972"/>
+      <w:r>
+        <w:t>Introduction</w:t>
+      </w:r>
+      <w:bookmarkEnd w:id="10"/>
+    </w:p>
+    <w:p/>
+    <w:p>
+      <w:pPr>
+        <w:pStyle w:val="Titre2"/>
+      </w:pPr>
+      <w:bookmarkStart w:id="11" w:name="_Toc147497973"/>
+      <w:r>
+        <w:t>Analyse</w:t>
+      </w:r>
+      <w:bookmarkEnd w:id="11"/>
+    </w:p>
+    <w:p>
+      <w:pPr>
+        <w:pStyle w:val="Titre3"/>
+      </w:pPr>
+      <w:bookmarkStart w:id="12" w:name="_Toc147497974"/>
+      <w:r>
+        <w:t>Conception centrée utilisateur</w:t>
+      </w:r>
+      <w:bookmarkEnd w:id="12"/>
+      <w:r>
+        <w:t>¨</w:t>
+      </w:r>
+    </w:p>
+    <w:p>
+      <w:pPr>
+        <w:jc w:val="both"/>
+      </w:pPr>
+      <w:r>
+        <w:t>Le programme c’est centré sur 2 catégories de joueur, le joueur occasionnel et le joueur régulier. 2 persona ont été créés en se basant sur ses types de joueur :</w:t>
+      </w:r>
+    </w:p>
+    <w:p>
+      <w:pPr>
+        <w:jc w:val="center"/>
+      </w:pPr>
+      <w:r>
+        <w:drawing>
+          <wp:inline distT="0" distB="0" distL="0" distR="0" wp14:anchorId="1234AEE2" wp14:editId="33879017">
+            <wp:extent cx="5067581" cy="4238625"/>
+            <wp:effectExtent l="19050" t="19050" r="19050" b="9525"/>
+            <wp:docPr id="1" name="Image 1"/>
+            <wp:cNvGraphicFramePr>
+              <a:graphicFrameLocks xmlns:a="http://schemas.openxmlformats.org/drawingml/2006/main" noChangeAspect="1"/>
+            </wp:cNvGraphicFramePr>
+            <a:graphic xmlns:a="http://schemas.openxmlformats.org/drawingml/2006/main">
+              <a:graphicData uri="http://schemas.openxmlformats.org/drawingml/2006/picture">
+                <pic:pic xmlns:pic="http://schemas.openxmlformats.org/drawingml/2006/picture">
+                  <pic:nvPicPr>
+                    <pic:cNvPr id="1" name=""/>
+                    <pic:cNvPicPr/>
+                  </pic:nvPicPr>
+                  <pic:blipFill>
+                    <a:blip r:embed="rId10"/>
+                    <a:stretch>
+                      <a:fillRect/>
+                    </a:stretch>
+                  </pic:blipFill>
+                  <pic:spPr>
+                    <a:xfrm>
+                      <a:off x="0" y="0"/>
+                      <a:ext cx="5071069" cy="4241543"/>
+                    </a:xfrm>
+                    <a:prstGeom prst="rect">
+                      <a:avLst/>
+                    </a:prstGeom>
+                    <a:ln>
+                      <a:solidFill>
+                        <a:schemeClr val="bg1">
+                          <a:lumMod val="85000"/>
+                        </a:schemeClr>
+                      </a:solidFill>
+                    </a:ln>
+                  </pic:spPr>
+                </pic:pic>
+              </a:graphicData>
+            </a:graphic>
+          </wp:inline>
+        </w:drawing>
+      </w:r>
+    </w:p>
+    <w:p>
+      <w:pPr>
+        <w:jc w:val="center"/>
+      </w:pPr>
+      <w:r>
+        <w:lastRenderedPageBreak/>
+        <w:drawing>
+          <wp:inline distT="0" distB="0" distL="0" distR="0" wp14:anchorId="7721ECF6" wp14:editId="6CF1A44B">
+            <wp:extent cx="4736804" cy="3771900"/>
+            <wp:effectExtent l="19050" t="19050" r="26035" b="19050"/>
+            <wp:docPr id="5" name="Image 5"/>
+            <wp:cNvGraphicFramePr>
+              <a:graphicFrameLocks xmlns:a="http://schemas.openxmlformats.org/drawingml/2006/main" noChangeAspect="1"/>
+            </wp:cNvGraphicFramePr>
+            <a:graphic xmlns:a="http://schemas.openxmlformats.org/drawingml/2006/main">
+              <a:graphicData uri="http://schemas.openxmlformats.org/drawingml/2006/picture">
+                <pic:pic xmlns:pic="http://schemas.openxmlformats.org/drawingml/2006/picture">
+                  <pic:nvPicPr>
+                    <pic:cNvPr id="1" name=""/>
+                    <pic:cNvPicPr/>
+                  </pic:nvPicPr>
+                  <pic:blipFill>
+                    <a:blip r:embed="rId11"/>
+                    <a:stretch>
+                      <a:fillRect/>
+                    </a:stretch>
+                  </pic:blipFill>
+                  <pic:spPr>
+                    <a:xfrm>
+                      <a:off x="0" y="0"/>
+                      <a:ext cx="4743653" cy="3777354"/>
+                    </a:xfrm>
+                    <a:prstGeom prst="rect">
+                      <a:avLst/>
+                    </a:prstGeom>
+                    <a:ln>
+                      <a:solidFill>
+                        <a:schemeClr val="bg1">
+                          <a:lumMod val="85000"/>
+                        </a:schemeClr>
+                      </a:solidFill>
+                    </a:ln>
+                  </pic:spPr>
+                </pic:pic>
+              </a:graphicData>
+            </a:graphic>
+          </wp:inline>
+        </w:drawing>
+      </w:r>
+    </w:p>
+    <w:p>
+      <w:pPr>
+        <w:pStyle w:val="Titre3"/>
+      </w:pPr>
+      <w:bookmarkStart w:id="13" w:name="_Toc147497975"/>
+      <w:r>
+        <w:t>Palette graphique</w:t>
+      </w:r>
+      <w:bookmarkEnd w:id="13"/>
+    </w:p>
+    <w:p>
+      <w:pPr>
+        <w:jc w:val="both"/>
+      </w:pPr>
+      <w:r>
+        <w:t>Concernant les couleurs</w:t>
+      </w:r>
+      <w:r>
+        <w:t xml:space="preserve"> les couleurs choisies, elles s’inspirent </w:t>
+      </w:r>
+      <w:r>
+        <w:t xml:space="preserve">du vrai jeu vidéo avec un </w:t>
+      </w:r>
+      <w:r>
+        <w:t>fond noir</w:t>
+      </w:r>
+      <w:r>
+        <w:t xml:space="preserve"> e</w:t>
+      </w:r>
+      <w:r>
+        <w:t xml:space="preserve">t un texte blanc tout en rajoutant en fond, un background avec des étoiles qui rappelle </w:t>
+      </w:r>
+      <w:r>
+        <w:t>l’espace</w:t>
+      </w:r>
+      <w:r>
+        <w:t>. Il y a également du vert lorsque on sélectionne quelque chose dans le menu. Cela rajoute un côté rétro au jeu. Il y également un thème clair qui va inverser les couleurs sauf le vert. Voici le code hexadécimal les couleurs utilisés : noir = #000000, blanc = #FFFFFF, vert = #3EBD02.</w:t>
+      </w:r>
+    </w:p>
+    <w:p>
+      <w:pPr>
+        <w:jc w:val="both"/>
+      </w:pPr>
+      <w:r>
+        <w:rPr>
+          <w:noProof/>
+        </w:rPr>
+        <mc:AlternateContent>
+          <mc:Choice Requires="wps">
+            <w:drawing>
+              <wp:anchor distT="0" distB="0" distL="114300" distR="114300" simplePos="0" relativeHeight="251725824" behindDoc="0" locked="0" layoutInCell="1" allowOverlap="1" wp14:anchorId="213B317E" wp14:editId="237D26BE">
+                <wp:simplePos x="0" y="0"/>
+                <wp:positionH relativeFrom="column">
+                  <wp:posOffset>1900555</wp:posOffset>
+                </wp:positionH>
+                <wp:positionV relativeFrom="paragraph">
+                  <wp:posOffset>12700</wp:posOffset>
+                </wp:positionV>
+                <wp:extent cx="533400" cy="514350"/>
+                <wp:effectExtent l="0" t="0" r="19050" b="19050"/>
+                <wp:wrapNone/>
+                <wp:docPr id="2" name="Rectangle 2"/>
+                <wp:cNvGraphicFramePr/>
+                <a:graphic xmlns:a="http://schemas.openxmlformats.org/drawingml/2006/main">
+                  <a:graphicData uri="http://schemas.microsoft.com/office/word/2010/wordprocessingShape">
+                    <wps:wsp>
+                      <wps:cNvSpPr/>
+                      <wps:spPr>
+                        <a:xfrm>
+                          <a:off x="0" y="0"/>
+                          <a:ext cx="533400" cy="514350"/>
+                        </a:xfrm>
+                        <a:prstGeom prst="rect">
+                          <a:avLst/>
+                        </a:prstGeom>
+                        <a:solidFill>
+                          <a:srgbClr val="3EBD02"/>
+                        </a:solidFill>
+                      </wps:spPr>
+                      <wps:style>
+                        <a:lnRef idx="2">
+                          <a:schemeClr val="accent1">
+                            <a:shade val="50000"/>
+                          </a:schemeClr>
+                        </a:lnRef>
+                        <a:fillRef idx="1">
+                          <a:schemeClr val="accent1"/>
+                        </a:fillRef>
+                        <a:effectRef idx="0">
+                          <a:schemeClr val="accent1"/>
+                        </a:effectRef>
+                        <a:fontRef idx="minor">
+                          <a:schemeClr val="lt1"/>
+                        </a:fontRef>
+                      </wps:style>
+                      <wps:bodyPr rot="0" spcFirstLastPara="0" vertOverflow="overflow" horzOverflow="overflow" vert="horz" wrap="square" lIns="91440" tIns="45720" rIns="91440" bIns="45720" numCol="1" spcCol="0" rtlCol="0" fromWordArt="0" anchor="ctr" anchorCtr="0" forceAA="0" compatLnSpc="1">
+                        <a:prstTxWarp prst="textNoShape">
+                          <a:avLst/>
+                        </a:prstTxWarp>
+                        <a:noAutofit/>
+                      </wps:bodyPr>
+                    </wps:wsp>
+                  </a:graphicData>
+                </a:graphic>
+              </wp:anchor>
+            </w:drawing>
+          </mc:Choice>
+          <mc:Fallback>
+            <w:pict>
+              <v:rect w14:anchorId="4E7770BD" id="Rectangle 2" o:spid="_x0000_s1026" style="position:absolute;margin-left:149.65pt;margin-top:1pt;width:42pt;height:40.5pt;z-index:251725824;visibility:visible;mso-wrap-style:square;mso-wrap-distance-left:9pt;mso-wrap-distance-top:0;mso-wrap-distance-right:9pt;mso-wrap-distance-bottom:0;mso-position-horizontal:absolute;mso-position-horizontal-relative:text;mso-position-vertical:absolute;mso-position-vertical-relative:text;v-text-anchor:middle" o:gfxdata="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" fillcolor="#3ebd02" strokecolor="#1f4d78 [1604]" strokeweight="1pt"/>
+            </w:pict>
+          </mc:Fallback>
+        </mc:AlternateContent>
+      </w:r>
+      <w:r>
+        <w:rPr>
+          <w:noProof/>
+        </w:rPr>
+        <mc:AlternateContent>
+          <mc:Choice Requires="wps">
+            <w:drawing>
+              <wp:anchor distT="0" distB="0" distL="114300" distR="114300" simplePos="0" relativeHeight="251729920" behindDoc="0" locked="0" layoutInCell="1" allowOverlap="1" wp14:anchorId="17421A18" wp14:editId="42E09295">
+                <wp:simplePos x="0" y="0"/>
+                <wp:positionH relativeFrom="column">
+                  <wp:posOffset>929005</wp:posOffset>
+                </wp:positionH>
+                <wp:positionV relativeFrom="paragraph">
+                  <wp:posOffset>22225</wp:posOffset>
+                </wp:positionV>
+                <wp:extent cx="533400" cy="514350"/>
+                <wp:effectExtent l="0" t="0" r="19050" b="19050"/>
+                <wp:wrapNone/>
+                <wp:docPr id="4" name="Rectangle 4"/>
+                <wp:cNvGraphicFramePr/>
+                <a:graphic xmlns:a="http://schemas.openxmlformats.org/drawingml/2006/main">
+                  <a:graphicData uri="http://schemas.microsoft.com/office/word/2010/wordprocessingShape">
+                    <wps:wsp>
+                      <wps:cNvSpPr/>
+                      <wps:spPr>
+                        <a:xfrm>
+                          <a:off x="0" y="0"/>
+                          <a:ext cx="533400" cy="514350"/>
+                        </a:xfrm>
+                        <a:prstGeom prst="rect">
+                          <a:avLst/>
+                        </a:prstGeom>
+                        <a:solidFill>
+                          <a:schemeClr val="bg1"/>
+                        </a:solidFill>
+                      </wps:spPr>
+                      <wps:style>
+                        <a:lnRef idx="2">
+                          <a:schemeClr val="accent1">
+                            <a:shade val="50000"/>
+                          </a:schemeClr>
+                        </a:lnRef>
+                        <a:fillRef idx="1">
+                          <a:schemeClr val="accent1"/>
+                        </a:fillRef>
+                        <a:effectRef idx="0">
+                          <a:schemeClr val="accent1"/>
+                        </a:effectRef>
+                        <a:fontRef idx="minor">
+                          <a:schemeClr val="lt1"/>
+                        </a:fontRef>
+                      </wps:style>
+                      <wps:bodyPr rot="0" spcFirstLastPara="0" vertOverflow="overflow" horzOverflow="overflow" vert="horz" wrap="square" lIns="91440" tIns="45720" rIns="91440" bIns="45720" numCol="1" spcCol="0" rtlCol="0" fromWordArt="0" anchor="ctr" anchorCtr="0" forceAA="0" compatLnSpc="1">
+                        <a:prstTxWarp prst="textNoShape">
+                          <a:avLst/>
+                        </a:prstTxWarp>
+                        <a:noAutofit/>
+                      </wps:bodyPr>
+                    </wps:wsp>
+                  </a:graphicData>
+                </a:graphic>
+              </wp:anchor>
+            </w:drawing>
+          </mc:Choice>
+          <mc:Fallback>
+            <w:pict>
+              <v:rect w14:anchorId="07C81326" id="Rectangle 4" o:spid="_x0000_s1026" style="position:absolute;margin-left:73.15pt;margin-top:1.75pt;width:42pt;height:40.5pt;z-index:251729920;visibility:visible;mso-wrap-style:square;mso-wrap-distance-left:9pt;mso-wrap-distance-top:0;mso-wrap-distance-right:9pt;mso-wrap-distance-bottom:0;mso-position-horizontal:absolute;mso-position-horizontal-relative:text;mso-position-vertical:absolute;mso-position-vertical-relative:text;v-text-anchor:middle" o:gfxdata="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" fillcolor="white [3212]" strokecolor="#1f4d78 [1604]" strokeweight="1pt"/>
+            </w:pict>
+          </mc:Fallback>
+        </mc:AlternateContent>
+      </w:r>
+      <w:r>
+        <w:rPr>
+          <w:noProof/>
+        </w:rPr>
+        <mc:AlternateContent>
+          <mc:Choice Requires="wps">
+            <w:drawing>
+              <wp:anchor distT="0" distB="0" distL="114300" distR="114300" simplePos="0" relativeHeight="251727872" behindDoc="0" locked="0" layoutInCell="1" allowOverlap="1" wp14:anchorId="22CEC4C9" wp14:editId="5C46AA37">
+                <wp:simplePos x="0" y="0"/>
+                <wp:positionH relativeFrom="margin">
+                  <wp:align>left</wp:align>
+                </wp:positionH>
+                <wp:positionV relativeFrom="paragraph">
+                  <wp:posOffset>12700</wp:posOffset>
+                </wp:positionV>
+                <wp:extent cx="533400" cy="514350"/>
+                <wp:effectExtent l="0" t="0" r="19050" b="19050"/>
+                <wp:wrapNone/>
+                <wp:docPr id="3" name="Rectangle 3"/>
+                <wp:cNvGraphicFramePr/>
+                <a:graphic xmlns:a="http://schemas.openxmlformats.org/drawingml/2006/main">
+                  <a:graphicData uri="http://schemas.microsoft.com/office/word/2010/wordprocessingShape">
+                    <wps:wsp>
+                      <wps:cNvSpPr/>
+                      <wps:spPr>
+                        <a:xfrm>
+                          <a:off x="0" y="0"/>
+                          <a:ext cx="533400" cy="514350"/>
+                        </a:xfrm>
+                        <a:prstGeom prst="rect">
+                          <a:avLst/>
+                        </a:prstGeom>
+                        <a:solidFill>
+                          <a:schemeClr val="tx1"/>
+                        </a:solidFill>
+                      </wps:spPr>
+                      <wps:style>
+                        <a:lnRef idx="2">
+                          <a:schemeClr val="accent1">
+                            <a:shade val="50000"/>
+                          </a:schemeClr>
+                        </a:lnRef>
+                        <a:fillRef idx="1">
+                          <a:schemeClr val="accent1"/>
+                        </a:fillRef>
+                        <a:effectRef idx="0">
+                          <a:schemeClr val="accent1"/>
+                        </a:effectRef>
+                        <a:fontRef idx="minor">
+                          <a:schemeClr val="lt1"/>
+                        </a:fontRef>
+                      </wps:style>
+                      <wps:bodyPr rot="0" spcFirstLastPara="0" vertOverflow="overflow" horzOverflow="overflow" vert="horz" wrap="square" lIns="91440" tIns="45720" rIns="91440" bIns="45720" numCol="1" spcCol="0" rtlCol="0" fromWordArt="0" anchor="ctr" anchorCtr="0" forceAA="0" compatLnSpc="1">
+                        <a:prstTxWarp prst="textNoShape">
+                          <a:avLst/>
+                        </a:prstTxWarp>
+                        <a:noAutofit/>
+                      </wps:bodyPr>
+                    </wps:wsp>
+                  </a:graphicData>
+                </a:graphic>
+              </wp:anchor>
+            </w:drawing>
+          </mc:Choice>
+          <mc:Fallback>
+            <w:pict>
+              <v:rect w14:anchorId="53A807CA" id="Rectangle 3" o:spid="_x0000_s1026" style="position:absolute;margin-left:0;margin-top:1pt;width:42pt;height:40.5pt;z-index:251727872;visibility:visible;mso-wrap-style:square;mso-wrap-distance-left:9pt;mso-wrap-distance-top:0;mso-wrap-distance-right:9pt;mso-wrap-distance-bottom:0;mso-position-horizontal:left;mso-position-horizontal-relative:margin;mso-position-vertical:absolute;mso-position-vertical-relative:text;v-text-anchor:middle" o:gfxdata="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" fillcolor="black [3213]" strokecolor="#1f4d78 [1604]" strokeweight="1pt">
+                <w10:wrap anchorx="margin"/>
+              </v:rect>
+            </w:pict>
+          </mc:Fallback>
+        </mc:AlternateContent>
+      </w:r>
+    </w:p>
+    <w:p>
+      <w:pPr>
+        <w:jc w:val="both"/>
+      </w:pPr>
+    </w:p>
+    <w:p>
+      <w:pPr>
+        <w:pStyle w:val="Titre3"/>
+      </w:pPr>
+      <w:bookmarkStart w:id="14" w:name="_Toc147497976"/>
+      <w:r>
+        <w:t>Eco-conception</w:t>
+      </w:r>
+      <w:bookmarkEnd w:id="14"/>
+    </w:p>
+    <w:p>
+      <w:pPr>
+        <w:pStyle w:val="Titre3"/>
+      </w:pPr>
+      <w:bookmarkStart w:id="15" w:name="_Toc147497977"/>
+      <w:r>
+        <w:t>Accessibilité</w:t>
+      </w:r>
+      <w:bookmarkEnd w:id="15"/>
+      <w:r>
+        <w:t xml:space="preserve"> </w:t>
+      </w:r>
+    </w:p>
+    <w:p>
+      <w:pPr>
+        <w:jc w:val="both"/>
+      </w:pPr>
+      <w:r>
+        <w:t>Pour l’accessibilité, il y a plusieurs choses. Le jeu est disponible en français</w:t>
+      </w:r>
+      <w:r>
+        <w:t xml:space="preserve"> et en anglais, le but étant de toucher un public plus large en le rendant disponible aux anglophones. </w:t>
+      </w:r>
+    </w:p>
+    <w:p>
+      <w:pPr>
+        <w:jc w:val="both"/>
+      </w:pPr>
+      <w:r>
+        <w:t>Il est possible de configurer les touches pour toutes les personnes ayant des problèmes d’articulation aux mains. Cela leur permet de soulager leur main en se mettant dans une configuration adaptée.</w:t>
+      </w:r>
+    </w:p>
+    <w:p>
+      <w:pPr>
+        <w:jc w:val="both"/>
+      </w:pPr>
+      <w:r>
+        <w:t>Le jeu est entièrement disponible au clavier.</w:t>
+      </w:r>
+    </w:p>
+    <w:p>
+      <w:pPr>
+        <w:jc w:val="both"/>
+      </w:pPr>
+      <w:r>
+        <w:t xml:space="preserve">Il y a un thème clair qui permet </w:t>
+      </w:r>
+      <w:r>
+        <w:t>aux personnes</w:t>
+      </w:r>
+      <w:r>
+        <w:t xml:space="preserve"> </w:t>
+      </w:r>
+      <w:r>
+        <w:t>ayant du mal à voir avec le thème sombre de pouvoir un autre thème qui permet de mieux voir.</w:t>
+      </w:r>
+    </w:p>
+    <w:p>
+      <w:pPr>
+        <w:jc w:val="both"/>
+      </w:pPr>
+      <w:r>
+        <w:t>Il y a une possibilité d’enlever le fond qui peut gêner des personnes</w:t>
+      </w:r>
+      <w:r>
+        <w:t>.</w:t>
+      </w:r>
+    </w:p>
+    <w:p>
+      <w:pPr>
+        <w:jc w:val="both"/>
+      </w:pPr>
+      <w:r>
+        <w:t>Il y a plusieurs difficultés permettant à des gens moins expérimentés de quand même pouvoir jouer sans frustration. Cela permet également au gens voulant du défi de ne pas quitter le jeu car il est trop facile.</w:t>
+      </w:r>
+    </w:p>
+    <w:p>
+      <w:pPr>
+        <w:pStyle w:val="Titre2"/>
+      </w:pPr>
+      <w:bookmarkStart w:id="16" w:name="_Toc147497978"/>
+      <w:r>
+        <w:lastRenderedPageBreak/>
+        <w:t>Conception</w:t>
+      </w:r>
+      <w:bookmarkEnd w:id="16"/>
+    </w:p>
+    <w:p>
+      <w:r>
+        <w:t>Le design du menu principal a été inspiré par un jeu (</w:t>
+      </w:r>
+      <w:proofErr w:type="spellStart"/>
+      <w:r>
+        <w:t>Iconoclasts</w:t>
+      </w:r>
+      <w:proofErr w:type="spellEnd"/>
+      <w:r>
+        <w:t>)</w:t>
+      </w:r>
+      <w:r>
+        <w:t xml:space="preserve">. </w:t>
+      </w:r>
+    </w:p>
+    <w:p>
+      <w:pPr>
+        <w:pStyle w:val="Titre2"/>
+      </w:pPr>
+      <w:bookmarkStart w:id="17" w:name="_Toc147497979"/>
+      <w:r>
+        <w:t>Evaluation/Test</w:t>
+      </w:r>
+      <w:bookmarkEnd w:id="17"/>
+    </w:p>
+    <w:p>
+      <w:pPr>
+        <w:pStyle w:val="Titre2"/>
+      </w:pPr>
+      <w:bookmarkStart w:id="18" w:name="_Toc147497980"/>
+      <w:r>
+        <w:t>Conclusion</w:t>
+      </w:r>
+      <w:bookmarkEnd w:id="18"/>
+    </w:p>
+    <w:p/>
     <w:p>
       <w:pPr>
         <w:pStyle w:val="Titre1"/>
       </w:pPr>
-      <w:bookmarkStart w:id="4" w:name="_Toc146547924"/>
-      <w:bookmarkStart w:id="5" w:name="_Toc146548330"/>
+      <w:bookmarkStart w:id="19" w:name="_Toc146547924"/>
+      <w:bookmarkStart w:id="20" w:name="_Toc147497981"/>
       <w:r>
         <w:t>DB</w:t>
       </w:r>
-      <w:bookmarkEnd w:id="4"/>
-      <w:bookmarkEnd w:id="5"/>
+      <w:bookmarkEnd w:id="19"/>
+      <w:bookmarkEnd w:id="20"/>
     </w:p>
     <w:p>
       <w:pPr>
         <w:pStyle w:val="Titre2"/>
       </w:pPr>
-      <w:bookmarkStart w:id="6" w:name="_Toc146547925"/>
-      <w:bookmarkStart w:id="7" w:name="_Toc146548331"/>
+      <w:bookmarkStart w:id="21" w:name="_Toc146547925"/>
+      <w:bookmarkStart w:id="22" w:name="_Toc147497982"/>
       <w:r>
         <w:t>Importer les données et le schéma de base de données</w:t>
       </w:r>
-      <w:bookmarkEnd w:id="6"/>
-      <w:bookmarkEnd w:id="7"/>
+      <w:bookmarkEnd w:id="21"/>
+      <w:bookmarkEnd w:id="22"/>
     </w:p>
     <w:p>
       <w:pPr>
@@ -1369,7 +3502,7 @@
                     <pic:cNvPicPr/>
                   </pic:nvPicPr>
                   <pic:blipFill>
-                    <a:blip r:embed="rId10"/>
+                    <a:blip r:embed="rId12"/>
                     <a:stretch>
                       <a:fillRect/>
                     </a:stretch>
@@ -1431,7 +3564,7 @@
                     </pic:cNvPicPr>
                   </pic:nvPicPr>
                   <pic:blipFill>
-                    <a:blip r:embed="rId11">
+                    <a:blip r:embed="rId13">
                       <a:extLst>
                         <a:ext uri="{28A0092B-C50C-407E-A947-70E740481C1C}">
                           <a14:useLocalDpi xmlns:a14="http://schemas.microsoft.com/office/drawing/2010/main" val="0"/>
@@ -1476,12 +3609,10 @@
         <w:jc w:val="both"/>
       </w:pPr>
       <w:proofErr w:type="spellStart"/>
-      <w:proofErr w:type="gramStart"/>
       <w:r>
         <w:t>exec</w:t>
       </w:r>
       <w:proofErr w:type="spellEnd"/>
-      <w:proofErr w:type="gramEnd"/>
       <w:r>
         <w:t xml:space="preserve"> = exécuter</w:t>
       </w:r>
@@ -1512,12 +3643,10 @@
         <w:jc w:val="both"/>
       </w:pPr>
       <w:proofErr w:type="spellStart"/>
-      <w:proofErr w:type="gramStart"/>
       <w:r>
         <w:t>mysql</w:t>
       </w:r>
       <w:proofErr w:type="spellEnd"/>
-      <w:proofErr w:type="gramEnd"/>
       <w:r>
         <w:t xml:space="preserve"> = met en lien avec MySQL</w:t>
       </w:r>
@@ -1542,14 +3671,8 @@
       <w:pPr>
         <w:jc w:val="both"/>
       </w:pPr>
-      <w:proofErr w:type="gramStart"/>
-      <w:r>
-        <w:lastRenderedPageBreak/>
-        <w:t>root</w:t>
-      </w:r>
-      <w:proofErr w:type="gramEnd"/>
-      <w:r>
-        <w:t xml:space="preserve"> = nom et mot de passe admin dans MySQL par défaut</w:t>
+      <w:r>
+        <w:t>root = nom et mot de passe admin dans MySQL par défaut</w:t>
       </w:r>
     </w:p>
     <w:p>
@@ -1615,6 +3738,7 @@
         <w:rPr>
           <w:noProof/>
         </w:rPr>
+        <w:lastRenderedPageBreak/>
         <mc:AlternateContent>
           <mc:Choice Requires="wps">
             <w:drawing>
@@ -1705,7 +3829,7 @@
                     <pic:cNvPicPr/>
                   </pic:nvPicPr>
                   <pic:blipFill>
-                    <a:blip r:embed="rId12">
+                    <a:blip r:embed="rId14">
                       <a:extLst>
                         <a:ext uri="{28A0092B-C50C-407E-A947-70E740481C1C}">
                           <a14:useLocalDpi xmlns:a14="http://schemas.microsoft.com/office/drawing/2010/main" val="0"/>
@@ -1783,13 +3907,13 @@
       <w:pPr>
         <w:pStyle w:val="Titre2"/>
       </w:pPr>
-      <w:bookmarkStart w:id="8" w:name="_Toc146547926"/>
-      <w:bookmarkStart w:id="9" w:name="_Toc146548332"/>
+      <w:bookmarkStart w:id="23" w:name="_Toc146547926"/>
+      <w:bookmarkStart w:id="24" w:name="_Toc147497983"/>
       <w:r>
         <w:t>Gestion des utilisateurs</w:t>
       </w:r>
-      <w:bookmarkEnd w:id="8"/>
-      <w:bookmarkEnd w:id="9"/>
+      <w:bookmarkEnd w:id="23"/>
+      <w:bookmarkEnd w:id="24"/>
     </w:p>
     <w:p>
       <w:pPr>
@@ -1833,7 +3957,7 @@
                     </pic:cNvPicPr>
                   </pic:nvPicPr>
                   <pic:blipFill>
-                    <a:blip r:embed="rId13">
+                    <a:blip r:embed="rId15">
                       <a:extLst>
                         <a:ext uri="{28A0092B-C50C-407E-A947-70E740481C1C}">
                           <a14:useLocalDpi xmlns:a14="http://schemas.microsoft.com/office/drawing/2010/main" val="0"/>
@@ -1870,31 +3994,15 @@
         <w:jc w:val="both"/>
       </w:pPr>
       <w:r>
-        <w:t>‘</w:t>
-      </w:r>
-      <w:proofErr w:type="gramStart"/>
-      <w:r>
-        <w:t>bob</w:t>
-      </w:r>
-      <w:proofErr w:type="gramEnd"/>
-      <w:r>
-        <w:t>’ = nom de l’utilisateur</w:t>
-      </w:r>
-    </w:p>
-    <w:p>
-      <w:pPr>
-        <w:jc w:val="both"/>
-      </w:pPr>
-      <w:r>
-        <w:t>‘</w:t>
-      </w:r>
-      <w:proofErr w:type="gramStart"/>
-      <w:r>
-        <w:t>localhost</w:t>
-      </w:r>
-      <w:proofErr w:type="gramEnd"/>
-      <w:r>
-        <w:t xml:space="preserve">’ = </w:t>
+        <w:t>‘bob’ = nom de l’utilisateur</w:t>
+      </w:r>
+    </w:p>
+    <w:p>
+      <w:pPr>
+        <w:jc w:val="both"/>
+      </w:pPr>
+      <w:r>
+        <w:t xml:space="preserve">‘localhost’ = </w:t>
       </w:r>
       <w:r>
         <w:t>Le host depuis lequel il a le droit de se connecte</w:t>
@@ -1908,15 +4016,7 @@
         <w:jc w:val="both"/>
       </w:pPr>
       <w:r>
-        <w:t>‘</w:t>
-      </w:r>
-      <w:proofErr w:type="gramStart"/>
-      <w:r>
-        <w:t>root</w:t>
-      </w:r>
-      <w:proofErr w:type="gramEnd"/>
-      <w:r>
-        <w:t>’ = mot de passe</w:t>
+        <w:t>‘root’ = mot de passe</w:t>
       </w:r>
     </w:p>
     <w:p>
@@ -1932,7 +4032,6 @@
         <w:rPr>
           <w:noProof/>
         </w:rPr>
-        <w:lastRenderedPageBreak/>
         <w:drawing>
           <wp:inline distT="0" distB="0" distL="0" distR="0" wp14:anchorId="5AB1F2AB" wp14:editId="36B7987C">
             <wp:extent cx="5756910" cy="1797050"/>
@@ -1951,7 +4050,7 @@
                     </pic:cNvPicPr>
                   </pic:nvPicPr>
                   <pic:blipFill>
-                    <a:blip r:embed="rId14">
+                    <a:blip r:embed="rId16">
                       <a:extLst>
                         <a:ext uri="{28A0092B-C50C-407E-A947-70E740481C1C}">
                           <a14:useLocalDpi xmlns:a14="http://schemas.microsoft.com/office/drawing/2010/main" val="0"/>
@@ -2007,6 +4106,7 @@
         <w:rPr>
           <w:noProof/>
         </w:rPr>
+        <w:lastRenderedPageBreak/>
         <w:drawing>
           <wp:inline distT="0" distB="0" distL="0" distR="0" wp14:anchorId="073A45FE" wp14:editId="0AC704F4">
             <wp:extent cx="2934032" cy="1485115"/>
@@ -2025,7 +4125,7 @@
                     </pic:cNvPicPr>
                   </pic:nvPicPr>
                   <pic:blipFill>
-                    <a:blip r:embed="rId15">
+                    <a:blip r:embed="rId17">
                       <a:extLst>
                         <a:ext uri="{28A0092B-C50C-407E-A947-70E740481C1C}">
                           <a14:useLocalDpi xmlns:a14="http://schemas.microsoft.com/office/drawing/2010/main" val="0"/>
@@ -2062,15 +4162,7 @@
         <w:jc w:val="both"/>
       </w:pPr>
       <w:r>
-        <w:t xml:space="preserve">Normalement vous devriez voir </w:t>
-      </w:r>
-      <w:proofErr w:type="gramStart"/>
-      <w:r>
-        <w:t>les différents nom</w:t>
-      </w:r>
-      <w:proofErr w:type="gramEnd"/>
-      <w:r>
-        <w:t xml:space="preserve"> des utilisateurs.</w:t>
+        <w:t>Normalement vous devriez voir les différents nom des utilisateurs.</w:t>
       </w:r>
     </w:p>
     <w:p>
@@ -2121,7 +4213,7 @@
                     </pic:cNvPicPr>
                   </pic:nvPicPr>
                   <pic:blipFill>
-                    <a:blip r:embed="rId16">
+                    <a:blip r:embed="rId18">
                       <a:extLst>
                         <a:ext uri="{28A0092B-C50C-407E-A947-70E740481C1C}">
                           <a14:useLocalDpi xmlns:a14="http://schemas.microsoft.com/office/drawing/2010/main" val="0"/>
@@ -2161,13 +4253,8 @@
         <w:t>‘</w:t>
       </w:r>
       <w:proofErr w:type="spellStart"/>
-      <w:proofErr w:type="gramStart"/>
-      <w:r>
-        <w:t>r</w:t>
-      </w:r>
-      <w:proofErr w:type="gramEnd"/>
-      <w:r>
-        <w:t>_player</w:t>
+      <w:r>
+        <w:t>r_player</w:t>
       </w:r>
       <w:proofErr w:type="spellEnd"/>
       <w:r>
@@ -2194,7 +4281,6 @@
           <w:noProof/>
           <w:lang w:val="en-US"/>
         </w:rPr>
-        <w:lastRenderedPageBreak/>
         <w:drawing>
           <wp:inline distT="0" distB="0" distL="0" distR="0" wp14:anchorId="204503BE" wp14:editId="3025F60C">
             <wp:extent cx="5749925" cy="1455420"/>
@@ -2213,7 +4299,7 @@
                     </pic:cNvPicPr>
                   </pic:nvPicPr>
                   <pic:blipFill>
-                    <a:blip r:embed="rId17">
+                    <a:blip r:embed="rId19">
                       <a:extLst>
                         <a:ext uri="{28A0092B-C50C-407E-A947-70E740481C1C}">
                           <a14:useLocalDpi xmlns:a14="http://schemas.microsoft.com/office/drawing/2010/main" val="0"/>
@@ -2257,6 +4343,7 @@
           <w:noProof/>
           <w:lang w:val="en-US"/>
         </w:rPr>
+        <w:lastRenderedPageBreak/>
         <w:drawing>
           <wp:inline distT="0" distB="0" distL="0" distR="0" wp14:anchorId="286C5CAD" wp14:editId="240173CA">
             <wp:extent cx="5749925" cy="2121535"/>
@@ -2275,7 +4362,7 @@
                     </pic:cNvPicPr>
                   </pic:nvPicPr>
                   <pic:blipFill>
-                    <a:blip r:embed="rId18">
+                    <a:blip r:embed="rId20">
                       <a:extLst>
                         <a:ext uri="{28A0092B-C50C-407E-A947-70E740481C1C}">
                           <a14:useLocalDpi xmlns:a14="http://schemas.microsoft.com/office/drawing/2010/main" val="0"/>
@@ -2346,7 +4433,7 @@
                     </pic:cNvPicPr>
                   </pic:nvPicPr>
                   <pic:blipFill>
-                    <a:blip r:embed="rId19">
+                    <a:blip r:embed="rId21">
                       <a:extLst>
                         <a:ext uri="{28A0092B-C50C-407E-A947-70E740481C1C}">
                           <a14:useLocalDpi xmlns:a14="http://schemas.microsoft.com/office/drawing/2010/main" val="0"/>
@@ -2424,12 +4511,10 @@
         <w:t xml:space="preserve"> = base de </w:t>
       </w:r>
       <w:proofErr w:type="spellStart"/>
-      <w:proofErr w:type="gramStart"/>
       <w:r>
         <w:t>donnée.table</w:t>
       </w:r>
       <w:proofErr w:type="spellEnd"/>
-      <w:proofErr w:type="gramEnd"/>
       <w:r>
         <w:t xml:space="preserve"> (* = tout)</w:t>
       </w:r>
@@ -2480,7 +4565,6 @@
         <w:rPr>
           <w:noProof/>
         </w:rPr>
-        <w:lastRenderedPageBreak/>
         <w:drawing>
           <wp:inline distT="0" distB="0" distL="0" distR="0" wp14:anchorId="35AA3D50" wp14:editId="075155FA">
             <wp:extent cx="5749925" cy="1784985"/>
@@ -2499,7 +4583,7 @@
                     </pic:cNvPicPr>
                   </pic:nvPicPr>
                   <pic:blipFill>
-                    <a:blip r:embed="rId20">
+                    <a:blip r:embed="rId22">
                       <a:extLst>
                         <a:ext uri="{28A0092B-C50C-407E-A947-70E740481C1C}">
                           <a14:useLocalDpi xmlns:a14="http://schemas.microsoft.com/office/drawing/2010/main" val="0"/>
@@ -2543,23 +4627,24 @@
       <w:pPr>
         <w:pStyle w:val="Titre2"/>
       </w:pPr>
-      <w:bookmarkStart w:id="10" w:name="_Toc146547927"/>
-      <w:bookmarkStart w:id="11" w:name="_Toc146548333"/>
-      <w:r>
+      <w:bookmarkStart w:id="25" w:name="_Toc146547927"/>
+      <w:bookmarkStart w:id="26" w:name="_Toc147497984"/>
+      <w:r>
+        <w:lastRenderedPageBreak/>
         <w:t>Requêtes de sélection</w:t>
       </w:r>
-      <w:bookmarkEnd w:id="10"/>
-      <w:bookmarkEnd w:id="11"/>
+      <w:bookmarkEnd w:id="25"/>
+      <w:bookmarkEnd w:id="26"/>
     </w:p>
     <w:p>
       <w:pPr>
         <w:pStyle w:val="Titre3"/>
       </w:pPr>
-      <w:bookmarkStart w:id="12" w:name="_Toc146548334"/>
+      <w:bookmarkStart w:id="27" w:name="_Toc147497985"/>
       <w:r>
         <w:t>Explication quelques commandes</w:t>
       </w:r>
-      <w:bookmarkEnd w:id="12"/>
+      <w:bookmarkEnd w:id="27"/>
     </w:p>
     <w:p>
       <w:r>
@@ -2639,15 +4724,7 @@
         <w:jc w:val="both"/>
       </w:pPr>
       <w:r>
-        <w:t xml:space="preserve">AS = permet de renommer </w:t>
-      </w:r>
-      <w:proofErr w:type="gramStart"/>
-      <w:r>
-        <w:t>une méta donnée</w:t>
-      </w:r>
-      <w:proofErr w:type="gramEnd"/>
-      <w:r>
-        <w:t xml:space="preserve"> (si on l’utilise, on doit </w:t>
+        <w:t xml:space="preserve">AS = permet de renommer une méta donnée (si on l’utilise, on doit </w:t>
       </w:r>
       <w:proofErr w:type="spellStart"/>
       <w:r>
@@ -2750,21 +4827,15 @@
       <w:pPr>
         <w:jc w:val="both"/>
       </w:pPr>
-      <w:proofErr w:type="gramStart"/>
-      <w:r>
-        <w:t>SUM(</w:t>
-      </w:r>
-      <w:proofErr w:type="gramEnd"/>
-      <w:r>
-        <w:t xml:space="preserve">) = va faire la somme de tous les chiffres </w:t>
-      </w:r>
-    </w:p>
-    <w:p>
-      <w:pPr>
-        <w:jc w:val="both"/>
-      </w:pPr>
-      <w:r>
-        <w:lastRenderedPageBreak/>
+      <w:r>
+        <w:t xml:space="preserve">SUM() = va faire la somme de tous les chiffres </w:t>
+      </w:r>
+    </w:p>
+    <w:p>
+      <w:pPr>
+        <w:jc w:val="both"/>
+      </w:pPr>
+      <w:r>
         <w:t>DISTINCT = permet d’éviter les doublons</w:t>
       </w:r>
     </w:p>
@@ -2772,11 +4843,11 @@
       <w:pPr>
         <w:pStyle w:val="Titre3"/>
       </w:pPr>
-      <w:bookmarkStart w:id="13" w:name="_Toc146548335"/>
+      <w:bookmarkStart w:id="28" w:name="_Toc147497986"/>
       <w:r>
         <w:t>Requêtes</w:t>
       </w:r>
-      <w:bookmarkEnd w:id="13"/>
+      <w:bookmarkEnd w:id="28"/>
       <w:r>
         <w:t xml:space="preserve"> </w:t>
       </w:r>
@@ -2809,6 +4880,7 @@
           <w:noProof/>
           <w:lang w:val="en-US"/>
         </w:rPr>
+        <w:lastRenderedPageBreak/>
         <w:drawing>
           <wp:inline distT="0" distB="0" distL="0" distR="0" wp14:anchorId="0C803854" wp14:editId="124FF0F2">
             <wp:extent cx="5756910" cy="1670050"/>
@@ -2827,7 +4899,7 @@
                     </pic:cNvPicPr>
                   </pic:nvPicPr>
                   <pic:blipFill>
-                    <a:blip r:embed="rId21">
+                    <a:blip r:embed="rId23">
                       <a:extLst>
                         <a:ext uri="{28A0092B-C50C-407E-A947-70E740481C1C}">
                           <a14:useLocalDpi xmlns:a14="http://schemas.microsoft.com/office/drawing/2010/main" val="0"/>
@@ -2951,7 +5023,7 @@
                     </pic:cNvPicPr>
                   </pic:nvPicPr>
                   <pic:blipFill>
-                    <a:blip r:embed="rId22" cstate="print">
+                    <a:blip r:embed="rId24" cstate="print">
                       <a:extLst>
                         <a:ext uri="{28A0092B-C50C-407E-A947-70E740481C1C}">
                           <a14:useLocalDpi xmlns:a14="http://schemas.microsoft.com/office/drawing/2010/main" val="0"/>
@@ -2995,15 +5067,7 @@
         <w:t>Cela va sélectionner l’arme la plus chère</w:t>
       </w:r>
       <w:r>
-        <w:t xml:space="preserve"> (</w:t>
-      </w:r>
-      <w:proofErr w:type="gramStart"/>
-      <w:r>
-        <w:t>MAX(</w:t>
-      </w:r>
-      <w:proofErr w:type="gramEnd"/>
-      <w:r>
-        <w:t>))</w:t>
+        <w:t xml:space="preserve"> (MAX())</w:t>
       </w:r>
       <w:r>
         <w:t xml:space="preserve"> et la renommer </w:t>
@@ -3093,7 +5157,7 @@
                     </pic:cNvPicPr>
                   </pic:nvPicPr>
                   <pic:blipFill>
-                    <a:blip r:embed="rId23" cstate="print">
+                    <a:blip r:embed="rId25" cstate="print">
                       <a:extLst>
                         <a:ext uri="{28A0092B-C50C-407E-A947-70E740481C1C}">
                           <a14:useLocalDpi xmlns:a14="http://schemas.microsoft.com/office/drawing/2010/main" val="0"/>
@@ -3145,15 +5209,7 @@
       </w:r>
       <w:proofErr w:type="spellEnd"/>
       <w:r>
-        <w:t>, le nombre de commande (</w:t>
-      </w:r>
-      <w:proofErr w:type="gramStart"/>
-      <w:r>
-        <w:t>COUNT(</w:t>
-      </w:r>
-      <w:proofErr w:type="gramEnd"/>
-      <w:r>
-        <w:t xml:space="preserve">)) et le renommer </w:t>
+        <w:t xml:space="preserve">, le nombre de commande (COUNT()) et le renommer </w:t>
       </w:r>
       <w:proofErr w:type="spellStart"/>
       <w:r>
@@ -3189,7 +5245,6 @@
     <w:p/>
     <w:p>
       <w:r>
-        <w:lastRenderedPageBreak/>
         <w:t>Requête n°4 :</w:t>
       </w:r>
       <w:r>
@@ -3214,7 +5269,7 @@
                     </pic:cNvPicPr>
                   </pic:nvPicPr>
                   <pic:blipFill>
-                    <a:blip r:embed="rId24" cstate="print">
+                    <a:blip r:embed="rId26" cstate="print">
                       <a:extLst>
                         <a:ext uri="{28A0092B-C50C-407E-A947-70E740481C1C}">
                           <a14:useLocalDpi xmlns:a14="http://schemas.microsoft.com/office/drawing/2010/main" val="0"/>
@@ -3255,6 +5310,7 @@
         <w:jc w:val="both"/>
       </w:pPr>
       <w:r>
+        <w:lastRenderedPageBreak/>
         <w:t xml:space="preserve">Cela va sélectionner </w:t>
       </w:r>
       <w:proofErr w:type="spellStart"/>
@@ -3334,7 +5390,7 @@
                     </pic:cNvPicPr>
                   </pic:nvPicPr>
                   <pic:blipFill>
-                    <a:blip r:embed="rId25" cstate="print">
+                    <a:blip r:embed="rId27" cstate="print">
                       <a:extLst>
                         <a:ext uri="{28A0092B-C50C-407E-A947-70E740481C1C}">
                           <a14:useLocalDpi xmlns:a14="http://schemas.microsoft.com/office/drawing/2010/main" val="0"/>
@@ -3541,7 +5597,7 @@
                     </pic:cNvPicPr>
                   </pic:nvPicPr>
                   <pic:blipFill>
-                    <a:blip r:embed="rId26" cstate="print">
+                    <a:blip r:embed="rId28" cstate="print">
                       <a:extLst>
                         <a:ext uri="{28A0092B-C50C-407E-A947-70E740481C1C}">
                           <a14:useLocalDpi xmlns:a14="http://schemas.microsoft.com/office/drawing/2010/main" val="0"/>
@@ -3653,7 +5709,6 @@
         <w:jc w:val="both"/>
       </w:pPr>
       <w:r>
-        <w:lastRenderedPageBreak/>
         <w:t>On va regrouper le tout par joueur, mettre en ordre décroissant par le total dépensé et ne mettre que les 10 premières réponses.</w:t>
       </w:r>
     </w:p>
@@ -3678,6 +5733,7 @@
         <w:rPr>
           <w:noProof/>
         </w:rPr>
+        <w:lastRenderedPageBreak/>
         <w:drawing>
           <wp:inline distT="0" distB="0" distL="0" distR="0" wp14:anchorId="2455D931" wp14:editId="7F7AAA1D">
             <wp:extent cx="5756910" cy="826770"/>
@@ -3696,7 +5752,7 @@
                     </pic:cNvPicPr>
                   </pic:nvPicPr>
                   <pic:blipFill>
-                    <a:blip r:embed="rId27" cstate="print">
+                    <a:blip r:embed="rId29" cstate="print">
                       <a:extLst>
                         <a:ext uri="{28A0092B-C50C-407E-A947-70E740481C1C}">
                           <a14:useLocalDpi xmlns:a14="http://schemas.microsoft.com/office/drawing/2010/main" val="0"/>
@@ -3796,7 +5852,7 @@
                     </pic:cNvPicPr>
                   </pic:nvPicPr>
                   <pic:blipFill>
-                    <a:blip r:embed="rId28" cstate="print">
+                    <a:blip r:embed="rId30" cstate="print">
                       <a:extLst>
                         <a:ext uri="{28A0092B-C50C-407E-A947-70E740481C1C}">
                           <a14:useLocalDpi xmlns:a14="http://schemas.microsoft.com/office/drawing/2010/main" val="0"/>
@@ -3883,7 +5939,7 @@
                     </pic:cNvPicPr>
                   </pic:nvPicPr>
                   <pic:blipFill>
-                    <a:blip r:embed="rId29">
+                    <a:blip r:embed="rId31">
                       <a:extLst>
                         <a:ext uri="{28A0092B-C50C-407E-A947-70E740481C1C}">
                           <a14:useLocalDpi xmlns:a14="http://schemas.microsoft.com/office/drawing/2010/main" val="0"/>
@@ -3928,15 +5984,7 @@
       </w:r>
       <w:proofErr w:type="spellEnd"/>
       <w:r>
-        <w:t xml:space="preserve"> des joueurs, la somme (</w:t>
-      </w:r>
-      <w:proofErr w:type="gramStart"/>
-      <w:r>
-        <w:t>SUM(</w:t>
-      </w:r>
-      <w:proofErr w:type="gramEnd"/>
-      <w:r>
-        <w:t xml:space="preserve">)) de ce qu’ils ont commandé. Puis on va joindre la table des joueurs et des commandes pour savoir quel joueur à fait quelle commande puis la table des commandes avec celle des détails des commandes pour avoir la quantité de chaque commande. Le tout regrouper par joueur. On utilise des LEFT JOIN pour avoir accès à </w:t>
+        <w:t xml:space="preserve"> des joueurs, la somme (SUM()) de ce qu’ils ont commandé. Puis on va joindre la table des joueurs et des commandes pour savoir quel joueur à fait quelle commande puis la table des commandes avec celle des détails des commandes pour avoir la quantité de chaque commande. Le tout regrouper par joueur. On utilise des LEFT JOIN pour avoir accès à </w:t>
       </w:r>
       <w:r>
         <w:t>tous les joueurs</w:t>
@@ -3950,7 +5998,6 @@
         <w:jc w:val="both"/>
       </w:pPr>
       <w:r>
-        <w:lastRenderedPageBreak/>
         <w:t>Requête n°10 :</w:t>
       </w:r>
     </w:p>
@@ -3965,6 +6012,7 @@
         <w:rPr>
           <w:noProof/>
         </w:rPr>
+        <w:lastRenderedPageBreak/>
         <w:drawing>
           <wp:inline distT="0" distB="0" distL="0" distR="0" wp14:anchorId="46C182F1" wp14:editId="6299641A">
             <wp:extent cx="5756910" cy="1685925"/>
@@ -3983,7 +6031,7 @@
                     </pic:cNvPicPr>
                   </pic:nvPicPr>
                   <pic:blipFill>
-                    <a:blip r:embed="rId30">
+                    <a:blip r:embed="rId32">
                       <a:extLst>
                         <a:ext uri="{28A0092B-C50C-407E-A947-70E740481C1C}">
                           <a14:useLocalDpi xmlns:a14="http://schemas.microsoft.com/office/drawing/2010/main" val="0"/>
@@ -4034,43 +6082,41 @@
         <w:t xml:space="preserve">, </w:t>
       </w:r>
       <w:r>
-        <w:t xml:space="preserve">le pseudo et on va compter le nombre d’arme différents dans la liste de commande de chaque joueur. Le DISTINCT permet d’éviter que 2 commandes avec la même arme fait par le même joueur ne soit compter 2 fois. Puis on va joindre la table des joueurs et des commandes pour savoir quel joueur à fait quelle commande puis la table des commandes avec celle des détails des commandes pour savoir quelle arme est commandé. Le tout regrouper par joueur et on va trier par le nombre d’arme différente que chaque joueur a commandé, on va uniquement </w:t>
-      </w:r>
-      <w:proofErr w:type="gramStart"/>
-      <w:r>
-        <w:t>garder  ceux</w:t>
-      </w:r>
-      <w:proofErr w:type="gramEnd"/>
-      <w:r>
-        <w:t xml:space="preserve"> qui ont commandé plus de 3 armes différentes.</w:t>
+        <w:t>le pseudo et on va compter le nombre d’arme différents dans la liste de commande de chaque joueur. Le DISTINCT permet d’éviter que 2 commandes avec la même arme fait par le même joueur ne soit compter 2 fois. Puis on va joindre la table des joueurs et des commandes pour savoir quel joueur à fait quelle commande puis la table des commandes avec celle des détails des commandes pour savoir quelle arme est commandé. Le tout regrouper par joueur et on va trier par le nombre d’arme différente que chaque joueur a commandé, on va uniquement garder  ceux qui ont commandé plus de 3 armes différentes.</w:t>
       </w:r>
     </w:p>
     <w:p>
       <w:pPr>
         <w:pStyle w:val="Titre2"/>
       </w:pPr>
+      <w:bookmarkStart w:id="29" w:name="_Toc147497987"/>
       <w:r>
         <w:t>Index</w:t>
       </w:r>
+      <w:bookmarkEnd w:id="29"/>
     </w:p>
     <w:p>
       <w:pPr>
         <w:pStyle w:val="Titre2"/>
       </w:pPr>
+      <w:bookmarkStart w:id="30" w:name="_Toc147497988"/>
       <w:r>
         <w:t>Sauvegarde</w:t>
       </w:r>
       <w:r>
         <w:t>/Restore</w:t>
       </w:r>
+      <w:bookmarkEnd w:id="30"/>
     </w:p>
     <w:p>
       <w:pPr>
         <w:pStyle w:val="Titre3"/>
       </w:pPr>
+      <w:bookmarkStart w:id="31" w:name="_Toc147497989"/>
       <w:r>
         <w:t>Sauvegarde</w:t>
       </w:r>
+      <w:bookmarkEnd w:id="31"/>
     </w:p>
     <w:p>
       <w:pPr>
@@ -4115,7 +6161,7 @@
                     </pic:cNvPicPr>
                   </pic:nvPicPr>
                   <pic:blipFill>
-                    <a:blip r:embed="rId31">
+                    <a:blip r:embed="rId33">
                       <a:extLst>
                         <a:ext uri="{28A0092B-C50C-407E-A947-70E740481C1C}">
                           <a14:useLocalDpi xmlns:a14="http://schemas.microsoft.com/office/drawing/2010/main" val="0"/>
@@ -4151,16 +6197,11 @@
       <w:pPr>
         <w:jc w:val="both"/>
       </w:pPr>
-      <w:proofErr w:type="gramStart"/>
       <w:r>
         <w:t>d</w:t>
       </w:r>
       <w:r>
-        <w:t>ocker</w:t>
-      </w:r>
-      <w:proofErr w:type="gramEnd"/>
-      <w:r>
-        <w:t xml:space="preserve"> </w:t>
+        <w:t xml:space="preserve">ocker </w:t>
       </w:r>
       <w:proofErr w:type="spellStart"/>
       <w:r>
@@ -4203,7 +6244,6 @@
         <w:jc w:val="both"/>
       </w:pPr>
       <w:proofErr w:type="spellStart"/>
-      <w:proofErr w:type="gramStart"/>
       <w:r>
         <w:t>m</w:t>
       </w:r>
@@ -4211,7 +6251,6 @@
         <w:t>ysqldump</w:t>
       </w:r>
       <w:proofErr w:type="spellEnd"/>
-      <w:proofErr w:type="gramEnd"/>
       <w:r>
         <w:t xml:space="preserve"> = </w:t>
       </w:r>
@@ -4281,13 +6320,8 @@
         <w:jc w:val="both"/>
       </w:pPr>
       <w:proofErr w:type="spellStart"/>
-      <w:proofErr w:type="gramStart"/>
-      <w:r>
-        <w:t>db</w:t>
-      </w:r>
-      <w:proofErr w:type="gramEnd"/>
-      <w:r>
-        <w:t>_space_invaders</w:t>
+      <w:r>
+        <w:t>db_space_invaders</w:t>
       </w:r>
       <w:proofErr w:type="spellEnd"/>
       <w:r>
@@ -4320,10 +6354,12 @@
       <w:pPr>
         <w:pStyle w:val="Titre3"/>
       </w:pPr>
+      <w:bookmarkStart w:id="32" w:name="_Toc147497990"/>
       <w:r>
         <w:lastRenderedPageBreak/>
         <w:t>Restaurer</w:t>
       </w:r>
+      <w:bookmarkEnd w:id="32"/>
     </w:p>
     <w:p>
       <w:r>
@@ -4351,7 +6387,7 @@
                     </pic:cNvPicPr>
                   </pic:nvPicPr>
                   <pic:blipFill>
-                    <a:blip r:embed="rId11">
+                    <a:blip r:embed="rId13">
                       <a:extLst>
                         <a:ext uri="{28A0092B-C50C-407E-A947-70E740481C1C}">
                           <a14:useLocalDpi xmlns:a14="http://schemas.microsoft.com/office/drawing/2010/main" val="0"/>
@@ -4387,16 +6423,11 @@
       <w:pPr>
         <w:jc w:val="both"/>
       </w:pPr>
-      <w:proofErr w:type="gramStart"/>
       <w:r>
         <w:t>d</w:t>
       </w:r>
       <w:r>
-        <w:t>ocker</w:t>
-      </w:r>
-      <w:proofErr w:type="gramEnd"/>
-      <w:r>
-        <w:t xml:space="preserve"> </w:t>
+        <w:t xml:space="preserve">ocker </w:t>
       </w:r>
       <w:proofErr w:type="spellStart"/>
       <w:r>
@@ -4439,12 +6470,10 @@
         <w:jc w:val="both"/>
       </w:pPr>
       <w:proofErr w:type="spellStart"/>
-      <w:proofErr w:type="gramStart"/>
       <w:r>
         <w:t>mysql</w:t>
       </w:r>
       <w:proofErr w:type="spellEnd"/>
-      <w:proofErr w:type="gramEnd"/>
       <w:r>
         <w:t xml:space="preserve"> = va mettre un lien avec MySQL</w:t>
       </w:r>
@@ -4481,12 +6510,10 @@
         <w:t xml:space="preserve">&lt; </w:t>
       </w:r>
       <w:proofErr w:type="spellStart"/>
-      <w:proofErr w:type="gramStart"/>
       <w:r>
         <w:t>db_space_invaders.sql</w:t>
       </w:r>
       <w:proofErr w:type="spellEnd"/>
-      <w:proofErr w:type="gramEnd"/>
       <w:r>
         <w:t xml:space="preserve"> = chemin d’accès vers la </w:t>
       </w:r>
@@ -4497,8 +6524,8 @@
       <w:proofErr w:type="spellEnd"/>
     </w:p>
     <w:sectPr>
-      <w:headerReference w:type="default" r:id="rId32"/>
-      <w:footerReference w:type="default" r:id="rId33"/>
+      <w:headerReference w:type="default" r:id="rId34"/>
+      <w:footerReference w:type="default" r:id="rId35"/>
       <w:pgSz w:w="11906" w:h="16838"/>
       <w:pgMar w:top="1417" w:right="1417" w:bottom="1417" w:left="1417" w:header="708" w:footer="708" w:gutter="0"/>
       <w:pgNumType w:start="0"/>
@@ -4589,7 +6616,7 @@
       <w:rPr>
         <w:noProof/>
       </w:rPr>
-      <w:t>06.10.2023 09:08:52</w:t>
+      <w:t>06.10.2023 13:47:16</w:t>
     </w:r>
     <w:r>
       <w:fldChar w:fldCharType="end"/>
@@ -6873,10 +8900,12 @@
   </w:compat>
   <w:rsids>
     <w:rsidRoot w:val="008E5B46"/>
+    <w:rsid w:val="000140BE"/>
     <w:rsid w:val="00124C0E"/>
     <w:rsid w:val="00837EC1"/>
     <w:rsid w:val="0086752C"/>
     <w:rsid w:val="008E5B46"/>
+    <w:rsid w:val="0090284F"/>
     <w:rsid w:val="00976021"/>
     <w:rsid w:val="009E59E5"/>
     <w:rsid w:val="00A30C5D"/>

</xml_diff>

<commit_message>
doc(DB): add a new section index
</commit_message>
<xml_diff>
--- a/Doc/workInProgress/Doc1.docx
+++ b/Doc/workInProgress/Doc1.docx
@@ -1,6 +1,6 @@
 
 <file path=word/document.xml><?xml version="1.0" encoding="utf-8"?>
-<w:document xmlns:wpc="http://schemas.microsoft.com/office/word/2010/wordprocessingCanvas" xmlns:cx="http://schemas.microsoft.com/office/drawing/2014/chartex" xmlns:cx1="http://schemas.microsoft.com/office/drawing/2015/9/8/chartex" xmlns:cx2="http://schemas.microsoft.com/office/drawing/2015/10/21/chartex" xmlns:cx3="http://schemas.microsoft.com/office/drawing/2016/5/9/chartex" xmlns:cx4="http://schemas.microsoft.com/office/drawing/2016/5/10/chartex" xmlns:cx5="http://schemas.microsoft.com/office/drawing/2016/5/11/chartex" xmlns:cx6="http://schemas.microsoft.com/office/drawing/2016/5/12/chartex" xmlns:cx7="http://schemas.microsoft.com/office/drawing/2016/5/13/chartex" xmlns:cx8="http://schemas.microsoft.com/office/drawing/2016/5/14/chartex" xmlns:mc="http://schemas.openxmlformats.org/markup-compatibility/2006" xmlns:aink="http://schemas.microsoft.com/office/drawing/2016/ink" xmlns:am3d="http://schemas.microsoft.com/office/drawing/2017/model3d" xmlns:o="urn:schemas-microsoft-com:office:office" xmlns:oel="http://schemas.microsoft.com/office/2019/extlst" xmlns:r="http://schemas.openxmlformats.org/officeDocument/2006/relationships" xmlns:m="http://schemas.openxmlformats.org/officeDocument/2006/math" xmlns:v="urn:schemas-microsoft-com:vml" xmlns:wp14="http://schemas.microsoft.com/office/word/2010/wordprocessingDrawing" xmlns:wp="http://schemas.openxmlformats.org/drawingml/2006/wordprocessingDrawing" xmlns:w10="urn:schemas-microsoft-com:office:word" xmlns:w="http://schemas.openxmlformats.org/wordprocessingml/2006/main" xmlns:w14="http://schemas.microsoft.com/office/word/2010/wordml" xmlns:w15="http://schemas.microsoft.com/office/word/2012/wordml" xmlns:w16cex="http://schemas.microsoft.com/office/word/2018/wordml/cex" xmlns:w16cid="http://schemas.microsoft.com/office/word/2016/wordml/cid" xmlns:w16="http://schemas.microsoft.com/office/word/2018/wordml" xmlns:w16sdtdh="http://schemas.microsoft.com/office/word/2020/wordml/sdtdatahash" xmlns:w16se="http://schemas.microsoft.com/office/word/2015/wordml/symex" xmlns:wpg="http://schemas.microsoft.com/office/word/2010/wordprocessingGroup" xmlns:wpi="http://schemas.microsoft.com/office/word/2010/wordprocessingInk" xmlns:wne="http://schemas.microsoft.com/office/word/2006/wordml" xmlns:wps="http://schemas.microsoft.com/office/word/2010/wordprocessingShape" mc:Ignorable="w14 w15 w16se w16cid w16 w16cex w16sdtdh wp14">
+<w:document xmlns:wpc="http://schemas.microsoft.com/office/word/2010/wordprocessingCanvas" xmlns:cx="http://schemas.microsoft.com/office/drawing/2014/chartex" xmlns:cx1="http://schemas.microsoft.com/office/drawing/2015/9/8/chartex" xmlns:cx2="http://schemas.microsoft.com/office/drawing/2015/10/21/chartex" xmlns:cx3="http://schemas.microsoft.com/office/drawing/2016/5/9/chartex" xmlns:cx4="http://schemas.microsoft.com/office/drawing/2016/5/10/chartex" xmlns:cx5="http://schemas.microsoft.com/office/drawing/2016/5/11/chartex" xmlns:cx6="http://schemas.microsoft.com/office/drawing/2016/5/12/chartex" xmlns:cx7="http://schemas.microsoft.com/office/drawing/2016/5/13/chartex" xmlns:cx8="http://schemas.microsoft.com/office/drawing/2016/5/14/chartex" xmlns:mc="http://schemas.openxmlformats.org/markup-compatibility/2006" xmlns:aink="http://schemas.microsoft.com/office/drawing/2016/ink" xmlns:am3d="http://schemas.microsoft.com/office/drawing/2017/model3d" xmlns:o="urn:schemas-microsoft-com:office:office" xmlns:oel="http://schemas.microsoft.com/office/2019/extlst" xmlns:r="http://schemas.openxmlformats.org/officeDocument/2006/relationships" xmlns:m="http://schemas.openxmlformats.org/officeDocument/2006/math" xmlns:v="urn:schemas-microsoft-com:vml" xmlns:wp14="http://schemas.microsoft.com/office/word/2010/wordprocessingDrawing" xmlns:wp="http://schemas.openxmlformats.org/drawingml/2006/wordprocessingDrawing" xmlns:w10="urn:schemas-microsoft-com:office:word" xmlns:w="http://schemas.openxmlformats.org/wordprocessingml/2006/main" xmlns:w14="http://schemas.microsoft.com/office/word/2010/wordml" xmlns:w15="http://schemas.microsoft.com/office/word/2012/wordml" xmlns:w16cex="http://schemas.microsoft.com/office/word/2018/wordml/cex" xmlns:w16cid="http://schemas.microsoft.com/office/word/2016/wordml/cid" xmlns:w16="http://schemas.microsoft.com/office/word/2018/wordml" xmlns:w16du="http://schemas.microsoft.com/office/word/2023/wordml/word16du" xmlns:w16sdtdh="http://schemas.microsoft.com/office/word/2020/wordml/sdtdatahash" xmlns:w16se="http://schemas.microsoft.com/office/word/2015/wordml/symex" xmlns:wpg="http://schemas.microsoft.com/office/word/2010/wordprocessingGroup" xmlns:wpi="http://schemas.microsoft.com/office/word/2010/wordprocessingInk" xmlns:wne="http://schemas.microsoft.com/office/word/2006/wordml" xmlns:wps="http://schemas.microsoft.com/office/word/2010/wordprocessingShape" mc:Ignorable="w14 w15 w16se w16cid w16 w16cex w16sdtdh wp14">
   <w:body>
     <w:tbl>
       <w:tblPr>
@@ -2877,10 +2877,12 @@
         <w:pStyle w:val="Titre2"/>
       </w:pPr>
       <w:bookmarkStart w:id="6" w:name="_Toc147497969"/>
+      <w:proofErr w:type="spellStart"/>
       <w:r>
         <w:t>ChatGPT</w:t>
       </w:r>
       <w:bookmarkEnd w:id="6"/>
+      <w:proofErr w:type="spellEnd"/>
     </w:p>
     <w:p>
       <w:pPr>
@@ -2951,6 +2953,9 @@
         <w:jc w:val="center"/>
       </w:pPr>
       <w:r>
+        <w:rPr>
+          <w:noProof/>
+        </w:rPr>
         <w:drawing>
           <wp:inline distT="0" distB="0" distL="0" distR="0" wp14:anchorId="1234AEE2" wp14:editId="33879017">
             <wp:extent cx="5067581" cy="4238625"/>
@@ -3000,6 +3005,9 @@
         <w:jc w:val="center"/>
       </w:pPr>
       <w:r>
+        <w:rPr>
+          <w:noProof/>
+        </w:rPr>
         <w:lastRenderedPageBreak/>
         <w:drawing>
           <wp:inline distT="0" distB="0" distL="0" distR="0" wp14:anchorId="7721ECF6" wp14:editId="6CF1A44B">
@@ -3802,7 +3810,7 @@
               </wp:anchor>
             </w:drawing>
           </mc:Choice>
-          <mc:Fallback xmlns:w16du="http://schemas.microsoft.com/office/word/2023/wordml/word16du">
+          <mc:Fallback>
             <w:pict>
               <v:rect w14:anchorId="202ED268" id="Rectangle 3" o:spid="_x0000_s1026" style="position:absolute;margin-left:247.2pt;margin-top:22.2pt;width:16.9pt;height:16.3pt;z-index:251724800;visibility:visible;mso-wrap-style:square;mso-wrap-distance-left:9pt;mso-wrap-distance-top:0;mso-wrap-distance-right:9pt;mso-wrap-distance-bottom:0;mso-position-horizontal:absolute;mso-position-horizontal-relative:text;mso-position-vertical:absolute;mso-position-vertical-relative:text;v-text-anchor:middle" o:gfxdata="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" filled="f" strokecolor="red" strokeweight="1pt"/>
             </w:pict>
@@ -6082,7 +6090,13 @@
         <w:t xml:space="preserve">, </w:t>
       </w:r>
       <w:r>
-        <w:t>le pseudo et on va compter le nombre d’arme différents dans la liste de commande de chaque joueur. Le DISTINCT permet d’éviter que 2 commandes avec la même arme fait par le même joueur ne soit compter 2 fois. Puis on va joindre la table des joueurs et des commandes pour savoir quel joueur à fait quelle commande puis la table des commandes avec celle des détails des commandes pour savoir quelle arme est commandé. Le tout regrouper par joueur et on va trier par le nombre d’arme différente que chaque joueur a commandé, on va uniquement garder  ceux qui ont commandé plus de 3 armes différentes.</w:t>
+        <w:t xml:space="preserve">le pseudo et on va compter le nombre d’arme différents dans la liste de commande de chaque joueur. Le DISTINCT permet d’éviter que 2 commandes avec la même arme fait par le même joueur ne soit compter 2 fois. Puis on va joindre la table des joueurs et des commandes pour savoir quel joueur à fait quelle commande puis la table des commandes avec celle des détails des commandes pour savoir quelle arme est commandé. Le tout regrouper par joueur et on va trier par le nombre d’arme différente que chaque joueur a commandé, on va uniquement </w:t>
+      </w:r>
+      <w:r>
+        <w:t>garder ceux</w:t>
+      </w:r>
+      <w:r>
+        <w:t xml:space="preserve"> qui ont commandé plus de 3 armes différentes.</w:t>
       </w:r>
     </w:p>
     <w:p>
@@ -6094,6 +6108,121 @@
         <w:t>Index</w:t>
       </w:r>
       <w:bookmarkEnd w:id="29"/>
+    </w:p>
+    <w:p>
+      <w:pPr>
+        <w:pStyle w:val="Paragraphedeliste"/>
+        <w:numPr>
+          <w:ilvl w:val="0"/>
+          <w:numId w:val="11"/>
+        </w:numPr>
+        <w:jc w:val="both"/>
+      </w:pPr>
+      <w:r>
+        <w:t xml:space="preserve">Les 3 index qui sont créés automatiquement sont pour les colonnes id (clé primaire), </w:t>
+      </w:r>
+      <w:proofErr w:type="spellStart"/>
+      <w:r>
+        <w:t>fk</w:t>
+      </w:r>
+      <w:proofErr w:type="spellEnd"/>
+      <w:r>
+        <w:t xml:space="preserve"> (clé étrangère), et les colonnes qui sont uniques. Ils sont créés automatiquement car les id et les </w:t>
+      </w:r>
+      <w:proofErr w:type="spellStart"/>
+      <w:r>
+        <w:t>fk</w:t>
+      </w:r>
+      <w:proofErr w:type="spellEnd"/>
+      <w:r>
+        <w:t xml:space="preserve"> sont souve</w:t>
+      </w:r>
+      <w:r>
+        <w:t>nt utilisés pour les requêtes se qui permet de les accélérer. Pareil pour les champs uniques.</w:t>
+      </w:r>
+    </w:p>
+    <w:p>
+      <w:pPr>
+        <w:pStyle w:val="Paragraphedeliste"/>
+        <w:numPr>
+          <w:ilvl w:val="0"/>
+          <w:numId w:val="11"/>
+        </w:numPr>
+        <w:jc w:val="both"/>
+      </w:pPr>
+      <w:r>
+        <w:t xml:space="preserve">Le but d’un index est d’accélérer </w:t>
+      </w:r>
+      <w:r>
+        <w:t xml:space="preserve">les requêtes selectes </w:t>
+      </w:r>
+      <w:r>
+        <w:t>en accélérant la navigation dans les colonnes. Pour cela il crée un arbre B-</w:t>
+      </w:r>
+      <w:proofErr w:type="spellStart"/>
+      <w:r>
+        <w:t>Tree</w:t>
+      </w:r>
+      <w:proofErr w:type="spellEnd"/>
+      <w:r>
+        <w:t xml:space="preserve">. </w:t>
+      </w:r>
+      <w:r>
+        <w:t>Cela permet d’aller plus vite dans les requêtes selectes mais en contrepartie cela va prendre plus de mémoire et va rendre les insertions, modifications et les suppressions plus lentes.</w:t>
+      </w:r>
+    </w:p>
+    <w:p>
+      <w:pPr>
+        <w:pStyle w:val="Paragraphedeliste"/>
+        <w:numPr>
+          <w:ilvl w:val="0"/>
+          <w:numId w:val="11"/>
+        </w:numPr>
+        <w:jc w:val="both"/>
+      </w:pPr>
+      <w:r>
+        <w:t xml:space="preserve">Toutes les tables sont souvent mises à jour sauf la table arme. Cela pourrait être intéressant de mettre un index composite dans l’ordre suivant : </w:t>
+      </w:r>
+      <w:proofErr w:type="spellStart"/>
+      <w:r>
+        <w:t>armNom</w:t>
+      </w:r>
+      <w:proofErr w:type="spellEnd"/>
+      <w:r>
+        <w:t xml:space="preserve">, </w:t>
+      </w:r>
+      <w:proofErr w:type="spellStart"/>
+      <w:r>
+        <w:t>armPrix</w:t>
+      </w:r>
+      <w:proofErr w:type="spellEnd"/>
+      <w:r>
+        <w:t xml:space="preserve">, </w:t>
+      </w:r>
+      <w:proofErr w:type="spellStart"/>
+      <w:r>
+        <w:t>armDescription</w:t>
+      </w:r>
+      <w:proofErr w:type="spellEnd"/>
+      <w:r>
+        <w:t xml:space="preserve">, </w:t>
+      </w:r>
+      <w:proofErr w:type="spellStart"/>
+      <w:r>
+        <w:t>armForce</w:t>
+      </w:r>
+      <w:proofErr w:type="spellEnd"/>
+      <w:r>
+        <w:t xml:space="preserve"> et </w:t>
+      </w:r>
+      <w:proofErr w:type="spellStart"/>
+      <w:r>
+        <w:t>armNombreCoups</w:t>
+      </w:r>
+      <w:proofErr w:type="spellEnd"/>
+      <w:r>
+        <w:t xml:space="preserve">. Cela serait intéressant dans le cas où on veut souvent savoir des informations sur les armes, par exemple pour voir l’inventaire ou bien s’il y a un shop ce qui nécessiterait de souvent faire un select. L’index composite serait utile car lorsque on voit une arme on affiche souvent les informations la concernant et ce ne que rarement qu’on update la table. </w:t>
+      </w:r>
     </w:p>
     <w:p>
       <w:pPr>
@@ -6198,6 +6327,7 @@
         <w:jc w:val="both"/>
       </w:pPr>
       <w:r>
+        <w:lastRenderedPageBreak/>
         <w:t>d</w:t>
       </w:r>
       <w:r>
@@ -6356,7 +6486,6 @@
       </w:pPr>
       <w:bookmarkStart w:id="32" w:name="_Toc147497990"/>
       <w:r>
-        <w:lastRenderedPageBreak/>
         <w:t>Restaurer</w:t>
       </w:r>
       <w:bookmarkEnd w:id="32"/>
@@ -6538,7 +6667,7 @@
 </file>
 
 <file path=word/endnotes.xml><?xml version="1.0" encoding="utf-8"?>
-<w:endnotes xmlns:wpc="http://schemas.microsoft.com/office/word/2010/wordprocessingCanvas" xmlns:cx="http://schemas.microsoft.com/office/drawing/2014/chartex" xmlns:cx1="http://schemas.microsoft.com/office/drawing/2015/9/8/chartex" xmlns:cx2="http://schemas.microsoft.com/office/drawing/2015/10/21/chartex" xmlns:cx3="http://schemas.microsoft.com/office/drawing/2016/5/9/chartex" xmlns:cx4="http://schemas.microsoft.com/office/drawing/2016/5/10/chartex" xmlns:cx5="http://schemas.microsoft.com/office/drawing/2016/5/11/chartex" xmlns:cx6="http://schemas.microsoft.com/office/drawing/2016/5/12/chartex" xmlns:cx7="http://schemas.microsoft.com/office/drawing/2016/5/13/chartex" xmlns:cx8="http://schemas.microsoft.com/office/drawing/2016/5/14/chartex" xmlns:mc="http://schemas.openxmlformats.org/markup-compatibility/2006" xmlns:aink="http://schemas.microsoft.com/office/drawing/2016/ink" xmlns:am3d="http://schemas.microsoft.com/office/drawing/2017/model3d" xmlns:o="urn:schemas-microsoft-com:office:office" xmlns:oel="http://schemas.microsoft.com/office/2019/extlst" xmlns:r="http://schemas.openxmlformats.org/officeDocument/2006/relationships" xmlns:m="http://schemas.openxmlformats.org/officeDocument/2006/math" xmlns:v="urn:schemas-microsoft-com:vml" xmlns:wp14="http://schemas.microsoft.com/office/word/2010/wordprocessingDrawing" xmlns:wp="http://schemas.openxmlformats.org/drawingml/2006/wordprocessingDrawing" xmlns:w10="urn:schemas-microsoft-com:office:word" xmlns:w="http://schemas.openxmlformats.org/wordprocessingml/2006/main" xmlns:w14="http://schemas.microsoft.com/office/word/2010/wordml" xmlns:w15="http://schemas.microsoft.com/office/word/2012/wordml" xmlns:w16cex="http://schemas.microsoft.com/office/word/2018/wordml/cex" xmlns:w16cid="http://schemas.microsoft.com/office/word/2016/wordml/cid" xmlns:w16="http://schemas.microsoft.com/office/word/2018/wordml" xmlns:w16sdtdh="http://schemas.microsoft.com/office/word/2020/wordml/sdtdatahash" xmlns:w16se="http://schemas.microsoft.com/office/word/2015/wordml/symex" xmlns:wpg="http://schemas.microsoft.com/office/word/2010/wordprocessingGroup" xmlns:wpi="http://schemas.microsoft.com/office/word/2010/wordprocessingInk" xmlns:wne="http://schemas.microsoft.com/office/word/2006/wordml" xmlns:wps="http://schemas.microsoft.com/office/word/2010/wordprocessingShape" mc:Ignorable="w14 w15 w16se w16cid w16 w16cex w16sdtdh wp14">
+<w:endnotes xmlns:wpc="http://schemas.microsoft.com/office/word/2010/wordprocessingCanvas" xmlns:cx="http://schemas.microsoft.com/office/drawing/2014/chartex" xmlns:cx1="http://schemas.microsoft.com/office/drawing/2015/9/8/chartex" xmlns:cx2="http://schemas.microsoft.com/office/drawing/2015/10/21/chartex" xmlns:cx3="http://schemas.microsoft.com/office/drawing/2016/5/9/chartex" xmlns:cx4="http://schemas.microsoft.com/office/drawing/2016/5/10/chartex" xmlns:cx5="http://schemas.microsoft.com/office/drawing/2016/5/11/chartex" xmlns:cx6="http://schemas.microsoft.com/office/drawing/2016/5/12/chartex" xmlns:cx7="http://schemas.microsoft.com/office/drawing/2016/5/13/chartex" xmlns:cx8="http://schemas.microsoft.com/office/drawing/2016/5/14/chartex" xmlns:mc="http://schemas.openxmlformats.org/markup-compatibility/2006" xmlns:aink="http://schemas.microsoft.com/office/drawing/2016/ink" xmlns:am3d="http://schemas.microsoft.com/office/drawing/2017/model3d" xmlns:o="urn:schemas-microsoft-com:office:office" xmlns:oel="http://schemas.microsoft.com/office/2019/extlst" xmlns:r="http://schemas.openxmlformats.org/officeDocument/2006/relationships" xmlns:m="http://schemas.openxmlformats.org/officeDocument/2006/math" xmlns:v="urn:schemas-microsoft-com:vml" xmlns:wp14="http://schemas.microsoft.com/office/word/2010/wordprocessingDrawing" xmlns:wp="http://schemas.openxmlformats.org/drawingml/2006/wordprocessingDrawing" xmlns:w10="urn:schemas-microsoft-com:office:word" xmlns:w="http://schemas.openxmlformats.org/wordprocessingml/2006/main" xmlns:w14="http://schemas.microsoft.com/office/word/2010/wordml" xmlns:w15="http://schemas.microsoft.com/office/word/2012/wordml" xmlns:w16cex="http://schemas.microsoft.com/office/word/2018/wordml/cex" xmlns:w16cid="http://schemas.microsoft.com/office/word/2016/wordml/cid" xmlns:w16="http://schemas.microsoft.com/office/word/2018/wordml" xmlns:w16du="http://schemas.microsoft.com/office/word/2023/wordml/word16du" xmlns:w16sdtdh="http://schemas.microsoft.com/office/word/2020/wordml/sdtdatahash" xmlns:w16se="http://schemas.microsoft.com/office/word/2015/wordml/symex" xmlns:wpg="http://schemas.microsoft.com/office/word/2010/wordprocessingGroup" xmlns:wpi="http://schemas.microsoft.com/office/word/2010/wordprocessingInk" xmlns:wne="http://schemas.microsoft.com/office/word/2006/wordml" xmlns:wps="http://schemas.microsoft.com/office/word/2010/wordprocessingShape" mc:Ignorable="w14 w15 w16se w16cid w16 w16cex w16sdtdh wp14">
   <w:endnote w:type="separator" w:id="-1">
     <w:p>
       <w:pPr>
@@ -6563,7 +6692,7 @@
 </file>
 
 <file path=word/footer1.xml><?xml version="1.0" encoding="utf-8"?>
-<w:ftr xmlns:wpc="http://schemas.microsoft.com/office/word/2010/wordprocessingCanvas" xmlns:cx="http://schemas.microsoft.com/office/drawing/2014/chartex" xmlns:cx1="http://schemas.microsoft.com/office/drawing/2015/9/8/chartex" xmlns:cx2="http://schemas.microsoft.com/office/drawing/2015/10/21/chartex" xmlns:cx3="http://schemas.microsoft.com/office/drawing/2016/5/9/chartex" xmlns:cx4="http://schemas.microsoft.com/office/drawing/2016/5/10/chartex" xmlns:cx5="http://schemas.microsoft.com/office/drawing/2016/5/11/chartex" xmlns:cx6="http://schemas.microsoft.com/office/drawing/2016/5/12/chartex" xmlns:cx7="http://schemas.microsoft.com/office/drawing/2016/5/13/chartex" xmlns:cx8="http://schemas.microsoft.com/office/drawing/2016/5/14/chartex" xmlns:mc="http://schemas.openxmlformats.org/markup-compatibility/2006" xmlns:aink="http://schemas.microsoft.com/office/drawing/2016/ink" xmlns:am3d="http://schemas.microsoft.com/office/drawing/2017/model3d" xmlns:o="urn:schemas-microsoft-com:office:office" xmlns:oel="http://schemas.microsoft.com/office/2019/extlst" xmlns:r="http://schemas.openxmlformats.org/officeDocument/2006/relationships" xmlns:m="http://schemas.openxmlformats.org/officeDocument/2006/math" xmlns:v="urn:schemas-microsoft-com:vml" xmlns:wp14="http://schemas.microsoft.com/office/word/2010/wordprocessingDrawing" xmlns:wp="http://schemas.openxmlformats.org/drawingml/2006/wordprocessingDrawing" xmlns:w10="urn:schemas-microsoft-com:office:word" xmlns:w="http://schemas.openxmlformats.org/wordprocessingml/2006/main" xmlns:w14="http://schemas.microsoft.com/office/word/2010/wordml" xmlns:w15="http://schemas.microsoft.com/office/word/2012/wordml" xmlns:w16cex="http://schemas.microsoft.com/office/word/2018/wordml/cex" xmlns:w16cid="http://schemas.microsoft.com/office/word/2016/wordml/cid" xmlns:w16="http://schemas.microsoft.com/office/word/2018/wordml" xmlns:w16sdtdh="http://schemas.microsoft.com/office/word/2020/wordml/sdtdatahash" xmlns:w16se="http://schemas.microsoft.com/office/word/2015/wordml/symex" xmlns:wpg="http://schemas.microsoft.com/office/word/2010/wordprocessingGroup" xmlns:wpi="http://schemas.microsoft.com/office/word/2010/wordprocessingInk" xmlns:wne="http://schemas.microsoft.com/office/word/2006/wordml" xmlns:wps="http://schemas.microsoft.com/office/word/2010/wordprocessingShape" mc:Ignorable="w14 w15 w16se w16cid w16 w16cex w16sdtdh wp14">
+<w:ftr xmlns:wpc="http://schemas.microsoft.com/office/word/2010/wordprocessingCanvas" xmlns:cx="http://schemas.microsoft.com/office/drawing/2014/chartex" xmlns:cx1="http://schemas.microsoft.com/office/drawing/2015/9/8/chartex" xmlns:cx2="http://schemas.microsoft.com/office/drawing/2015/10/21/chartex" xmlns:cx3="http://schemas.microsoft.com/office/drawing/2016/5/9/chartex" xmlns:cx4="http://schemas.microsoft.com/office/drawing/2016/5/10/chartex" xmlns:cx5="http://schemas.microsoft.com/office/drawing/2016/5/11/chartex" xmlns:cx6="http://schemas.microsoft.com/office/drawing/2016/5/12/chartex" xmlns:cx7="http://schemas.microsoft.com/office/drawing/2016/5/13/chartex" xmlns:cx8="http://schemas.microsoft.com/office/drawing/2016/5/14/chartex" xmlns:mc="http://schemas.openxmlformats.org/markup-compatibility/2006" xmlns:aink="http://schemas.microsoft.com/office/drawing/2016/ink" xmlns:am3d="http://schemas.microsoft.com/office/drawing/2017/model3d" xmlns:o="urn:schemas-microsoft-com:office:office" xmlns:oel="http://schemas.microsoft.com/office/2019/extlst" xmlns:r="http://schemas.openxmlformats.org/officeDocument/2006/relationships" xmlns:m="http://schemas.openxmlformats.org/officeDocument/2006/math" xmlns:v="urn:schemas-microsoft-com:vml" xmlns:wp14="http://schemas.microsoft.com/office/word/2010/wordprocessingDrawing" xmlns:wp="http://schemas.openxmlformats.org/drawingml/2006/wordprocessingDrawing" xmlns:w10="urn:schemas-microsoft-com:office:word" xmlns:w="http://schemas.openxmlformats.org/wordprocessingml/2006/main" xmlns:w14="http://schemas.microsoft.com/office/word/2010/wordml" xmlns:w15="http://schemas.microsoft.com/office/word/2012/wordml" xmlns:w16cex="http://schemas.microsoft.com/office/word/2018/wordml/cex" xmlns:w16cid="http://schemas.microsoft.com/office/word/2016/wordml/cid" xmlns:w16="http://schemas.microsoft.com/office/word/2018/wordml" xmlns:w16du="http://schemas.microsoft.com/office/word/2023/wordml/word16du" xmlns:w16sdtdh="http://schemas.microsoft.com/office/word/2020/wordml/sdtdatahash" xmlns:w16se="http://schemas.microsoft.com/office/word/2015/wordml/symex" xmlns:wpg="http://schemas.microsoft.com/office/word/2010/wordprocessingGroup" xmlns:wpi="http://schemas.microsoft.com/office/word/2010/wordprocessingInk" xmlns:wne="http://schemas.microsoft.com/office/word/2006/wordml" xmlns:wps="http://schemas.microsoft.com/office/word/2010/wordprocessingShape" mc:Ignorable="w14 w15 w16se w16cid w16 w16cex w16sdtdh wp14">
   <w:p>
     <w:pPr>
       <w:pStyle w:val="Pieddepage"/>
@@ -6616,7 +6745,7 @@
       <w:rPr>
         <w:noProof/>
       </w:rPr>
-      <w:t>06.10.2023 13:47:16</w:t>
+      <w:t>09.10.2023 12:43:27</w:t>
     </w:r>
     <w:r>
       <w:fldChar w:fldCharType="end"/>
@@ -6626,7 +6755,7 @@
 </file>
 
 <file path=word/footnotes.xml><?xml version="1.0" encoding="utf-8"?>
-<w:footnotes xmlns:wpc="http://schemas.microsoft.com/office/word/2010/wordprocessingCanvas" xmlns:cx="http://schemas.microsoft.com/office/drawing/2014/chartex" xmlns:cx1="http://schemas.microsoft.com/office/drawing/2015/9/8/chartex" xmlns:cx2="http://schemas.microsoft.com/office/drawing/2015/10/21/chartex" xmlns:cx3="http://schemas.microsoft.com/office/drawing/2016/5/9/chartex" xmlns:cx4="http://schemas.microsoft.com/office/drawing/2016/5/10/chartex" xmlns:cx5="http://schemas.microsoft.com/office/drawing/2016/5/11/chartex" xmlns:cx6="http://schemas.microsoft.com/office/drawing/2016/5/12/chartex" xmlns:cx7="http://schemas.microsoft.com/office/drawing/2016/5/13/chartex" xmlns:cx8="http://schemas.microsoft.com/office/drawing/2016/5/14/chartex" xmlns:mc="http://schemas.openxmlformats.org/markup-compatibility/2006" xmlns:aink="http://schemas.microsoft.com/office/drawing/2016/ink" xmlns:am3d="http://schemas.microsoft.com/office/drawing/2017/model3d" xmlns:o="urn:schemas-microsoft-com:office:office" xmlns:oel="http://schemas.microsoft.com/office/2019/extlst" xmlns:r="http://schemas.openxmlformats.org/officeDocument/2006/relationships" xmlns:m="http://schemas.openxmlformats.org/officeDocument/2006/math" xmlns:v="urn:schemas-microsoft-com:vml" xmlns:wp14="http://schemas.microsoft.com/office/word/2010/wordprocessingDrawing" xmlns:wp="http://schemas.openxmlformats.org/drawingml/2006/wordprocessingDrawing" xmlns:w10="urn:schemas-microsoft-com:office:word" xmlns:w="http://schemas.openxmlformats.org/wordprocessingml/2006/main" xmlns:w14="http://schemas.microsoft.com/office/word/2010/wordml" xmlns:w15="http://schemas.microsoft.com/office/word/2012/wordml" xmlns:w16cex="http://schemas.microsoft.com/office/word/2018/wordml/cex" xmlns:w16cid="http://schemas.microsoft.com/office/word/2016/wordml/cid" xmlns:w16="http://schemas.microsoft.com/office/word/2018/wordml" xmlns:w16sdtdh="http://schemas.microsoft.com/office/word/2020/wordml/sdtdatahash" xmlns:w16se="http://schemas.microsoft.com/office/word/2015/wordml/symex" xmlns:wpg="http://schemas.microsoft.com/office/word/2010/wordprocessingGroup" xmlns:wpi="http://schemas.microsoft.com/office/word/2010/wordprocessingInk" xmlns:wne="http://schemas.microsoft.com/office/word/2006/wordml" xmlns:wps="http://schemas.microsoft.com/office/word/2010/wordprocessingShape" mc:Ignorable="w14 w15 w16se w16cid w16 w16cex w16sdtdh wp14">
+<w:footnotes xmlns:wpc="http://schemas.microsoft.com/office/word/2010/wordprocessingCanvas" xmlns:cx="http://schemas.microsoft.com/office/drawing/2014/chartex" xmlns:cx1="http://schemas.microsoft.com/office/drawing/2015/9/8/chartex" xmlns:cx2="http://schemas.microsoft.com/office/drawing/2015/10/21/chartex" xmlns:cx3="http://schemas.microsoft.com/office/drawing/2016/5/9/chartex" xmlns:cx4="http://schemas.microsoft.com/office/drawing/2016/5/10/chartex" xmlns:cx5="http://schemas.microsoft.com/office/drawing/2016/5/11/chartex" xmlns:cx6="http://schemas.microsoft.com/office/drawing/2016/5/12/chartex" xmlns:cx7="http://schemas.microsoft.com/office/drawing/2016/5/13/chartex" xmlns:cx8="http://schemas.microsoft.com/office/drawing/2016/5/14/chartex" xmlns:mc="http://schemas.openxmlformats.org/markup-compatibility/2006" xmlns:aink="http://schemas.microsoft.com/office/drawing/2016/ink" xmlns:am3d="http://schemas.microsoft.com/office/drawing/2017/model3d" xmlns:o="urn:schemas-microsoft-com:office:office" xmlns:oel="http://schemas.microsoft.com/office/2019/extlst" xmlns:r="http://schemas.openxmlformats.org/officeDocument/2006/relationships" xmlns:m="http://schemas.openxmlformats.org/officeDocument/2006/math" xmlns:v="urn:schemas-microsoft-com:vml" xmlns:wp14="http://schemas.microsoft.com/office/word/2010/wordprocessingDrawing" xmlns:wp="http://schemas.openxmlformats.org/drawingml/2006/wordprocessingDrawing" xmlns:w10="urn:schemas-microsoft-com:office:word" xmlns:w="http://schemas.openxmlformats.org/wordprocessingml/2006/main" xmlns:w14="http://schemas.microsoft.com/office/word/2010/wordml" xmlns:w15="http://schemas.microsoft.com/office/word/2012/wordml" xmlns:w16cex="http://schemas.microsoft.com/office/word/2018/wordml/cex" xmlns:w16cid="http://schemas.microsoft.com/office/word/2016/wordml/cid" xmlns:w16="http://schemas.microsoft.com/office/word/2018/wordml" xmlns:w16du="http://schemas.microsoft.com/office/word/2023/wordml/word16du" xmlns:w16sdtdh="http://schemas.microsoft.com/office/word/2020/wordml/sdtdatahash" xmlns:w16se="http://schemas.microsoft.com/office/word/2015/wordml/symex" xmlns:wpg="http://schemas.microsoft.com/office/word/2010/wordprocessingGroup" xmlns:wpi="http://schemas.microsoft.com/office/word/2010/wordprocessingInk" xmlns:wne="http://schemas.microsoft.com/office/word/2006/wordml" xmlns:wps="http://schemas.microsoft.com/office/word/2010/wordprocessingShape" mc:Ignorable="w14 w15 w16se w16cid w16 w16cex w16sdtdh wp14">
   <w:footnote w:type="separator" w:id="-1">
     <w:p>
       <w:pPr>
@@ -6651,7 +6780,7 @@
 </file>
 
 <file path=word/header1.xml><?xml version="1.0" encoding="utf-8"?>
-<w:hdr xmlns:wpc="http://schemas.microsoft.com/office/word/2010/wordprocessingCanvas" xmlns:cx="http://schemas.microsoft.com/office/drawing/2014/chartex" xmlns:cx1="http://schemas.microsoft.com/office/drawing/2015/9/8/chartex" xmlns:cx2="http://schemas.microsoft.com/office/drawing/2015/10/21/chartex" xmlns:cx3="http://schemas.microsoft.com/office/drawing/2016/5/9/chartex" xmlns:cx4="http://schemas.microsoft.com/office/drawing/2016/5/10/chartex" xmlns:cx5="http://schemas.microsoft.com/office/drawing/2016/5/11/chartex" xmlns:cx6="http://schemas.microsoft.com/office/drawing/2016/5/12/chartex" xmlns:cx7="http://schemas.microsoft.com/office/drawing/2016/5/13/chartex" xmlns:cx8="http://schemas.microsoft.com/office/drawing/2016/5/14/chartex" xmlns:mc="http://schemas.openxmlformats.org/markup-compatibility/2006" xmlns:aink="http://schemas.microsoft.com/office/drawing/2016/ink" xmlns:am3d="http://schemas.microsoft.com/office/drawing/2017/model3d" xmlns:o="urn:schemas-microsoft-com:office:office" xmlns:oel="http://schemas.microsoft.com/office/2019/extlst" xmlns:r="http://schemas.openxmlformats.org/officeDocument/2006/relationships" xmlns:m="http://schemas.openxmlformats.org/officeDocument/2006/math" xmlns:v="urn:schemas-microsoft-com:vml" xmlns:wp14="http://schemas.microsoft.com/office/word/2010/wordprocessingDrawing" xmlns:wp="http://schemas.openxmlformats.org/drawingml/2006/wordprocessingDrawing" xmlns:w10="urn:schemas-microsoft-com:office:word" xmlns:w="http://schemas.openxmlformats.org/wordprocessingml/2006/main" xmlns:w14="http://schemas.microsoft.com/office/word/2010/wordml" xmlns:w15="http://schemas.microsoft.com/office/word/2012/wordml" xmlns:w16cex="http://schemas.microsoft.com/office/word/2018/wordml/cex" xmlns:w16cid="http://schemas.microsoft.com/office/word/2016/wordml/cid" xmlns:w16="http://schemas.microsoft.com/office/word/2018/wordml" xmlns:w16sdtdh="http://schemas.microsoft.com/office/word/2020/wordml/sdtdatahash" xmlns:w16se="http://schemas.microsoft.com/office/word/2015/wordml/symex" xmlns:wpg="http://schemas.microsoft.com/office/word/2010/wordprocessingGroup" xmlns:wpi="http://schemas.microsoft.com/office/word/2010/wordprocessingInk" xmlns:wne="http://schemas.microsoft.com/office/word/2006/wordml" xmlns:wps="http://schemas.microsoft.com/office/word/2010/wordprocessingShape" mc:Ignorable="w14 w15 w16se w16cid w16 w16cex w16sdtdh wp14">
+<w:hdr xmlns:wpc="http://schemas.microsoft.com/office/word/2010/wordprocessingCanvas" xmlns:cx="http://schemas.microsoft.com/office/drawing/2014/chartex" xmlns:cx1="http://schemas.microsoft.com/office/drawing/2015/9/8/chartex" xmlns:cx2="http://schemas.microsoft.com/office/drawing/2015/10/21/chartex" xmlns:cx3="http://schemas.microsoft.com/office/drawing/2016/5/9/chartex" xmlns:cx4="http://schemas.microsoft.com/office/drawing/2016/5/10/chartex" xmlns:cx5="http://schemas.microsoft.com/office/drawing/2016/5/11/chartex" xmlns:cx6="http://schemas.microsoft.com/office/drawing/2016/5/12/chartex" xmlns:cx7="http://schemas.microsoft.com/office/drawing/2016/5/13/chartex" xmlns:cx8="http://schemas.microsoft.com/office/drawing/2016/5/14/chartex" xmlns:mc="http://schemas.openxmlformats.org/markup-compatibility/2006" xmlns:aink="http://schemas.microsoft.com/office/drawing/2016/ink" xmlns:am3d="http://schemas.microsoft.com/office/drawing/2017/model3d" xmlns:o="urn:schemas-microsoft-com:office:office" xmlns:oel="http://schemas.microsoft.com/office/2019/extlst" xmlns:r="http://schemas.openxmlformats.org/officeDocument/2006/relationships" xmlns:m="http://schemas.openxmlformats.org/officeDocument/2006/math" xmlns:v="urn:schemas-microsoft-com:vml" xmlns:wp14="http://schemas.microsoft.com/office/word/2010/wordprocessingDrawing" xmlns:wp="http://schemas.openxmlformats.org/drawingml/2006/wordprocessingDrawing" xmlns:w10="urn:schemas-microsoft-com:office:word" xmlns:w="http://schemas.openxmlformats.org/wordprocessingml/2006/main" xmlns:w14="http://schemas.microsoft.com/office/word/2010/wordml" xmlns:w15="http://schemas.microsoft.com/office/word/2012/wordml" xmlns:w16cex="http://schemas.microsoft.com/office/word/2018/wordml/cex" xmlns:w16cid="http://schemas.microsoft.com/office/word/2016/wordml/cid" xmlns:w16="http://schemas.microsoft.com/office/word/2018/wordml" xmlns:w16du="http://schemas.microsoft.com/office/word/2023/wordml/word16du" xmlns:w16sdtdh="http://schemas.microsoft.com/office/word/2020/wordml/sdtdatahash" xmlns:w16se="http://schemas.microsoft.com/office/word/2015/wordml/symex" xmlns:wpg="http://schemas.microsoft.com/office/word/2010/wordprocessingGroup" xmlns:wpi="http://schemas.microsoft.com/office/word/2010/wordprocessingInk" xmlns:wne="http://schemas.microsoft.com/office/word/2006/wordml" xmlns:wps="http://schemas.microsoft.com/office/word/2010/wordprocessingShape" mc:Ignorable="w14 w15 w16se w16cid w16 w16cex w16sdtdh wp14">
   <w:p>
     <w:pPr>
       <w:pStyle w:val="En-tte"/>
@@ -6674,7 +6803,7 @@
 </file>
 
 <file path=word/numbering.xml><?xml version="1.0" encoding="utf-8"?>
-<w:numbering xmlns:wpc="http://schemas.microsoft.com/office/word/2010/wordprocessingCanvas" xmlns:cx="http://schemas.microsoft.com/office/drawing/2014/chartex" xmlns:cx1="http://schemas.microsoft.com/office/drawing/2015/9/8/chartex" xmlns:cx2="http://schemas.microsoft.com/office/drawing/2015/10/21/chartex" xmlns:cx3="http://schemas.microsoft.com/office/drawing/2016/5/9/chartex" xmlns:cx4="http://schemas.microsoft.com/office/drawing/2016/5/10/chartex" xmlns:cx5="http://schemas.microsoft.com/office/drawing/2016/5/11/chartex" xmlns:cx6="http://schemas.microsoft.com/office/drawing/2016/5/12/chartex" xmlns:cx7="http://schemas.microsoft.com/office/drawing/2016/5/13/chartex" xmlns:cx8="http://schemas.microsoft.com/office/drawing/2016/5/14/chartex" xmlns:mc="http://schemas.openxmlformats.org/markup-compatibility/2006" xmlns:aink="http://schemas.microsoft.com/office/drawing/2016/ink" xmlns:am3d="http://schemas.microsoft.com/office/drawing/2017/model3d" xmlns:o="urn:schemas-microsoft-com:office:office" xmlns:oel="http://schemas.microsoft.com/office/2019/extlst" xmlns:r="http://schemas.openxmlformats.org/officeDocument/2006/relationships" xmlns:m="http://schemas.openxmlformats.org/officeDocument/2006/math" xmlns:v="urn:schemas-microsoft-com:vml" xmlns:wp14="http://schemas.microsoft.com/office/word/2010/wordprocessingDrawing" xmlns:wp="http://schemas.openxmlformats.org/drawingml/2006/wordprocessingDrawing" xmlns:w10="urn:schemas-microsoft-com:office:word" xmlns:w="http://schemas.openxmlformats.org/wordprocessingml/2006/main" xmlns:w14="http://schemas.microsoft.com/office/word/2010/wordml" xmlns:w15="http://schemas.microsoft.com/office/word/2012/wordml" xmlns:w16cex="http://schemas.microsoft.com/office/word/2018/wordml/cex" xmlns:w16cid="http://schemas.microsoft.com/office/word/2016/wordml/cid" xmlns:w16="http://schemas.microsoft.com/office/word/2018/wordml" xmlns:w16sdtdh="http://schemas.microsoft.com/office/word/2020/wordml/sdtdatahash" xmlns:w16se="http://schemas.microsoft.com/office/word/2015/wordml/symex" xmlns:wpg="http://schemas.microsoft.com/office/word/2010/wordprocessingGroup" xmlns:wpi="http://schemas.microsoft.com/office/word/2010/wordprocessingInk" xmlns:wne="http://schemas.microsoft.com/office/word/2006/wordml" xmlns:wps="http://schemas.microsoft.com/office/word/2010/wordprocessingShape" mc:Ignorable="w14 w15 w16se w16cid w16 w16cex w16sdtdh wp14">
+<w:numbering xmlns:wpc="http://schemas.microsoft.com/office/word/2010/wordprocessingCanvas" xmlns:cx="http://schemas.microsoft.com/office/drawing/2014/chartex" xmlns:cx1="http://schemas.microsoft.com/office/drawing/2015/9/8/chartex" xmlns:cx2="http://schemas.microsoft.com/office/drawing/2015/10/21/chartex" xmlns:cx3="http://schemas.microsoft.com/office/drawing/2016/5/9/chartex" xmlns:cx4="http://schemas.microsoft.com/office/drawing/2016/5/10/chartex" xmlns:cx5="http://schemas.microsoft.com/office/drawing/2016/5/11/chartex" xmlns:cx6="http://schemas.microsoft.com/office/drawing/2016/5/12/chartex" xmlns:cx7="http://schemas.microsoft.com/office/drawing/2016/5/13/chartex" xmlns:cx8="http://schemas.microsoft.com/office/drawing/2016/5/14/chartex" xmlns:mc="http://schemas.openxmlformats.org/markup-compatibility/2006" xmlns:aink="http://schemas.microsoft.com/office/drawing/2016/ink" xmlns:am3d="http://schemas.microsoft.com/office/drawing/2017/model3d" xmlns:o="urn:schemas-microsoft-com:office:office" xmlns:oel="http://schemas.microsoft.com/office/2019/extlst" xmlns:r="http://schemas.openxmlformats.org/officeDocument/2006/relationships" xmlns:m="http://schemas.openxmlformats.org/officeDocument/2006/math" xmlns:v="urn:schemas-microsoft-com:vml" xmlns:wp14="http://schemas.microsoft.com/office/word/2010/wordprocessingDrawing" xmlns:wp="http://schemas.openxmlformats.org/drawingml/2006/wordprocessingDrawing" xmlns:w10="urn:schemas-microsoft-com:office:word" xmlns:w="http://schemas.openxmlformats.org/wordprocessingml/2006/main" xmlns:w14="http://schemas.microsoft.com/office/word/2010/wordml" xmlns:w15="http://schemas.microsoft.com/office/word/2012/wordml" xmlns:w16cex="http://schemas.microsoft.com/office/word/2018/wordml/cex" xmlns:w16cid="http://schemas.microsoft.com/office/word/2016/wordml/cid" xmlns:w16="http://schemas.microsoft.com/office/word/2018/wordml" xmlns:w16du="http://schemas.microsoft.com/office/word/2023/wordml/word16du" xmlns:w16sdtdh="http://schemas.microsoft.com/office/word/2020/wordml/sdtdatahash" xmlns:w16se="http://schemas.microsoft.com/office/word/2015/wordml/symex" xmlns:wpg="http://schemas.microsoft.com/office/word/2010/wordprocessingGroup" xmlns:wpi="http://schemas.microsoft.com/office/word/2010/wordprocessingInk" xmlns:wne="http://schemas.microsoft.com/office/word/2006/wordml" xmlns:wps="http://schemas.microsoft.com/office/word/2010/wordprocessingShape" mc:Ignorable="w14 w15 w16se w16cid w16 w16cex w16sdtdh wp14">
   <w:abstractNum w:abstractNumId="0" w15:restartNumberingAfterBreak="0">
     <w:nsid w:val="041723F8"/>
     <w:multiLevelType w:val="hybridMultilevel"/>
@@ -7658,6 +7787,95 @@
       <w:rPr>
         <w:rFonts w:ascii="Wingdings" w:hAnsi="Wingdings" w:hint="default"/>
       </w:rPr>
+    </w:lvl>
+  </w:abstractNum>
+  <w:abstractNum w:abstractNumId="10" w15:restartNumberingAfterBreak="0">
+    <w:nsid w:val="7E295018"/>
+    <w:multiLevelType w:val="hybridMultilevel"/>
+    <w:tmpl w:val="3B5E02F8"/>
+    <w:lvl w:ilvl="0" w:tplc="100C0011">
+      <w:start w:val="1"/>
+      <w:numFmt w:val="decimal"/>
+      <w:lvlText w:val="%1)"/>
+      <w:lvlJc w:val="left"/>
+      <w:pPr>
+        <w:ind w:left="720" w:hanging="360"/>
+      </w:pPr>
+      <w:rPr>
+        <w:rFonts w:hint="default"/>
+      </w:rPr>
+    </w:lvl>
+    <w:lvl w:ilvl="1" w:tplc="100C0019" w:tentative="1">
+      <w:start w:val="1"/>
+      <w:numFmt w:val="lowerLetter"/>
+      <w:lvlText w:val="%2."/>
+      <w:lvlJc w:val="left"/>
+      <w:pPr>
+        <w:ind w:left="1440" w:hanging="360"/>
+      </w:pPr>
+    </w:lvl>
+    <w:lvl w:ilvl="2" w:tplc="100C001B" w:tentative="1">
+      <w:start w:val="1"/>
+      <w:numFmt w:val="lowerRoman"/>
+      <w:lvlText w:val="%3."/>
+      <w:lvlJc w:val="right"/>
+      <w:pPr>
+        <w:ind w:left="2160" w:hanging="180"/>
+      </w:pPr>
+    </w:lvl>
+    <w:lvl w:ilvl="3" w:tplc="100C000F" w:tentative="1">
+      <w:start w:val="1"/>
+      <w:numFmt w:val="decimal"/>
+      <w:lvlText w:val="%4."/>
+      <w:lvlJc w:val="left"/>
+      <w:pPr>
+        <w:ind w:left="2880" w:hanging="360"/>
+      </w:pPr>
+    </w:lvl>
+    <w:lvl w:ilvl="4" w:tplc="100C0019" w:tentative="1">
+      <w:start w:val="1"/>
+      <w:numFmt w:val="lowerLetter"/>
+      <w:lvlText w:val="%5."/>
+      <w:lvlJc w:val="left"/>
+      <w:pPr>
+        <w:ind w:left="3600" w:hanging="360"/>
+      </w:pPr>
+    </w:lvl>
+    <w:lvl w:ilvl="5" w:tplc="100C001B" w:tentative="1">
+      <w:start w:val="1"/>
+      <w:numFmt w:val="lowerRoman"/>
+      <w:lvlText w:val="%6."/>
+      <w:lvlJc w:val="right"/>
+      <w:pPr>
+        <w:ind w:left="4320" w:hanging="180"/>
+      </w:pPr>
+    </w:lvl>
+    <w:lvl w:ilvl="6" w:tplc="100C000F" w:tentative="1">
+      <w:start w:val="1"/>
+      <w:numFmt w:val="decimal"/>
+      <w:lvlText w:val="%7."/>
+      <w:lvlJc w:val="left"/>
+      <w:pPr>
+        <w:ind w:left="5040" w:hanging="360"/>
+      </w:pPr>
+    </w:lvl>
+    <w:lvl w:ilvl="7" w:tplc="100C0019" w:tentative="1">
+      <w:start w:val="1"/>
+      <w:numFmt w:val="lowerLetter"/>
+      <w:lvlText w:val="%8."/>
+      <w:lvlJc w:val="left"/>
+      <w:pPr>
+        <w:ind w:left="5760" w:hanging="360"/>
+      </w:pPr>
+    </w:lvl>
+    <w:lvl w:ilvl="8" w:tplc="100C001B" w:tentative="1">
+      <w:start w:val="1"/>
+      <w:numFmt w:val="lowerRoman"/>
+      <w:lvlText w:val="%9."/>
+      <w:lvlJc w:val="right"/>
+      <w:pPr>
+        <w:ind w:left="6480" w:hanging="180"/>
+      </w:pPr>
     </w:lvl>
   </w:abstractNum>
   <w:num w:numId="1" w16cid:durableId="818496271">
@@ -7689,6 +7907,9 @@
   </w:num>
   <w:num w:numId="10" w16cid:durableId="1756704198">
     <w:abstractNumId w:val="0"/>
+  </w:num>
+  <w:num w:numId="11" w16cid:durableId="1251548172">
+    <w:abstractNumId w:val="10"/>
   </w:num>
 </w:numbering>
 </file>
@@ -8701,7 +8922,7 @@
 </file>
 
 <file path=word/glossary/document.xml><?xml version="1.0" encoding="utf-8"?>
-<w:glossaryDocument xmlns:wpc="http://schemas.microsoft.com/office/word/2010/wordprocessingCanvas" xmlns:cx="http://schemas.microsoft.com/office/drawing/2014/chartex" xmlns:cx1="http://schemas.microsoft.com/office/drawing/2015/9/8/chartex" xmlns:cx2="http://schemas.microsoft.com/office/drawing/2015/10/21/chartex" xmlns:cx3="http://schemas.microsoft.com/office/drawing/2016/5/9/chartex" xmlns:cx4="http://schemas.microsoft.com/office/drawing/2016/5/10/chartex" xmlns:cx5="http://schemas.microsoft.com/office/drawing/2016/5/11/chartex" xmlns:cx6="http://schemas.microsoft.com/office/drawing/2016/5/12/chartex" xmlns:cx7="http://schemas.microsoft.com/office/drawing/2016/5/13/chartex" xmlns:cx8="http://schemas.microsoft.com/office/drawing/2016/5/14/chartex" xmlns:mc="http://schemas.openxmlformats.org/markup-compatibility/2006" xmlns:aink="http://schemas.microsoft.com/office/drawing/2016/ink" xmlns:am3d="http://schemas.microsoft.com/office/drawing/2017/model3d" xmlns:o="urn:schemas-microsoft-com:office:office" xmlns:oel="http://schemas.microsoft.com/office/2019/extlst" xmlns:r="http://schemas.openxmlformats.org/officeDocument/2006/relationships" xmlns:m="http://schemas.openxmlformats.org/officeDocument/2006/math" xmlns:v="urn:schemas-microsoft-com:vml" xmlns:wp14="http://schemas.microsoft.com/office/word/2010/wordprocessingDrawing" xmlns:wp="http://schemas.openxmlformats.org/drawingml/2006/wordprocessingDrawing" xmlns:w10="urn:schemas-microsoft-com:office:word" xmlns:w="http://schemas.openxmlformats.org/wordprocessingml/2006/main" xmlns:w14="http://schemas.microsoft.com/office/word/2010/wordml" xmlns:w15="http://schemas.microsoft.com/office/word/2012/wordml" xmlns:w16cex="http://schemas.microsoft.com/office/word/2018/wordml/cex" xmlns:w16cid="http://schemas.microsoft.com/office/word/2016/wordml/cid" xmlns:w16="http://schemas.microsoft.com/office/word/2018/wordml" xmlns:w16sdtdh="http://schemas.microsoft.com/office/word/2020/wordml/sdtdatahash" xmlns:w16se="http://schemas.microsoft.com/office/word/2015/wordml/symex" xmlns:wpg="http://schemas.microsoft.com/office/word/2010/wordprocessingGroup" xmlns:wpi="http://schemas.microsoft.com/office/word/2010/wordprocessingInk" xmlns:wne="http://schemas.microsoft.com/office/word/2006/wordml" xmlns:wps="http://schemas.microsoft.com/office/word/2010/wordprocessingShape" mc:Ignorable="w14 w15 w16se w16cid w16 w16cex w16sdtdh wp14">
+<w:glossaryDocument xmlns:wpc="http://schemas.microsoft.com/office/word/2010/wordprocessingCanvas" xmlns:cx="http://schemas.microsoft.com/office/drawing/2014/chartex" xmlns:cx1="http://schemas.microsoft.com/office/drawing/2015/9/8/chartex" xmlns:cx2="http://schemas.microsoft.com/office/drawing/2015/10/21/chartex" xmlns:cx3="http://schemas.microsoft.com/office/drawing/2016/5/9/chartex" xmlns:cx4="http://schemas.microsoft.com/office/drawing/2016/5/10/chartex" xmlns:cx5="http://schemas.microsoft.com/office/drawing/2016/5/11/chartex" xmlns:cx6="http://schemas.microsoft.com/office/drawing/2016/5/12/chartex" xmlns:cx7="http://schemas.microsoft.com/office/drawing/2016/5/13/chartex" xmlns:cx8="http://schemas.microsoft.com/office/drawing/2016/5/14/chartex" xmlns:mc="http://schemas.openxmlformats.org/markup-compatibility/2006" xmlns:aink="http://schemas.microsoft.com/office/drawing/2016/ink" xmlns:am3d="http://schemas.microsoft.com/office/drawing/2017/model3d" xmlns:o="urn:schemas-microsoft-com:office:office" xmlns:oel="http://schemas.microsoft.com/office/2019/extlst" xmlns:r="http://schemas.openxmlformats.org/officeDocument/2006/relationships" xmlns:m="http://schemas.openxmlformats.org/officeDocument/2006/math" xmlns:v="urn:schemas-microsoft-com:vml" xmlns:wp14="http://schemas.microsoft.com/office/word/2010/wordprocessingDrawing" xmlns:wp="http://schemas.openxmlformats.org/drawingml/2006/wordprocessingDrawing" xmlns:w10="urn:schemas-microsoft-com:office:word" xmlns:w="http://schemas.openxmlformats.org/wordprocessingml/2006/main" xmlns:w14="http://schemas.microsoft.com/office/word/2010/wordml" xmlns:w15="http://schemas.microsoft.com/office/word/2012/wordml" xmlns:w16cex="http://schemas.microsoft.com/office/word/2018/wordml/cex" xmlns:w16cid="http://schemas.microsoft.com/office/word/2016/wordml/cid" xmlns:w16="http://schemas.microsoft.com/office/word/2018/wordml" xmlns:w16du="http://schemas.microsoft.com/office/word/2023/wordml/word16du" xmlns:w16sdtdh="http://schemas.microsoft.com/office/word/2020/wordml/sdtdatahash" xmlns:w16se="http://schemas.microsoft.com/office/word/2015/wordml/symex" xmlns:wpg="http://schemas.microsoft.com/office/word/2010/wordprocessingGroup" xmlns:wpi="http://schemas.microsoft.com/office/word/2010/wordprocessingInk" xmlns:wne="http://schemas.microsoft.com/office/word/2006/wordml" xmlns:wps="http://schemas.microsoft.com/office/word/2010/wordprocessingShape" mc:Ignorable="w14 w15 w16se w16cid w16 w16cex w16sdtdh wp14">
   <w:docParts>
     <w:docPart>
       <w:docPartPr>
@@ -8904,6 +9125,7 @@
     <w:rsid w:val="00124C0E"/>
     <w:rsid w:val="00837EC1"/>
     <w:rsid w:val="0086752C"/>
+    <w:rsid w:val="008D22A5"/>
     <w:rsid w:val="008E5B46"/>
     <w:rsid w:val="0090284F"/>
     <w:rsid w:val="00976021"/>

</xml_diff>

<commit_message>
feat(POO): display the top 5
</commit_message>
<xml_diff>
--- a/Doc/workInProgress/Doc1.docx
+++ b/Doc/workInProgress/Doc1.docx
@@ -3617,10 +3617,12 @@
         <w:jc w:val="both"/>
       </w:pPr>
       <w:proofErr w:type="spellStart"/>
+      <w:proofErr w:type="gramStart"/>
       <w:r>
         <w:t>exec</w:t>
       </w:r>
       <w:proofErr w:type="spellEnd"/>
+      <w:proofErr w:type="gramEnd"/>
       <w:r>
         <w:t xml:space="preserve"> = exécuter</w:t>
       </w:r>
@@ -3651,10 +3653,12 @@
         <w:jc w:val="both"/>
       </w:pPr>
       <w:proofErr w:type="spellStart"/>
+      <w:proofErr w:type="gramStart"/>
       <w:r>
         <w:t>mysql</w:t>
       </w:r>
       <w:proofErr w:type="spellEnd"/>
+      <w:proofErr w:type="gramEnd"/>
       <w:r>
         <w:t xml:space="preserve"> = met en lien avec MySQL</w:t>
       </w:r>
@@ -3679,8 +3683,13 @@
       <w:pPr>
         <w:jc w:val="both"/>
       </w:pPr>
-      <w:r>
-        <w:t>root = nom et mot de passe admin dans MySQL par défaut</w:t>
+      <w:proofErr w:type="gramStart"/>
+      <w:r>
+        <w:t>root</w:t>
+      </w:r>
+      <w:proofErr w:type="gramEnd"/>
+      <w:r>
+        <w:t xml:space="preserve"> = nom et mot de passe admin dans MySQL par défaut</w:t>
       </w:r>
     </w:p>
     <w:p>
@@ -4002,15 +4011,31 @@
         <w:jc w:val="both"/>
       </w:pPr>
       <w:r>
-        <w:t>‘bob’ = nom de l’utilisateur</w:t>
-      </w:r>
-    </w:p>
-    <w:p>
-      <w:pPr>
-        <w:jc w:val="both"/>
-      </w:pPr>
-      <w:r>
-        <w:t xml:space="preserve">‘localhost’ = </w:t>
+        <w:t>‘</w:t>
+      </w:r>
+      <w:proofErr w:type="gramStart"/>
+      <w:r>
+        <w:t>bob</w:t>
+      </w:r>
+      <w:proofErr w:type="gramEnd"/>
+      <w:r>
+        <w:t>’ = nom de l’utilisateur</w:t>
+      </w:r>
+    </w:p>
+    <w:p>
+      <w:pPr>
+        <w:jc w:val="both"/>
+      </w:pPr>
+      <w:r>
+        <w:t>‘</w:t>
+      </w:r>
+      <w:proofErr w:type="gramStart"/>
+      <w:r>
+        <w:t>localhost</w:t>
+      </w:r>
+      <w:proofErr w:type="gramEnd"/>
+      <w:r>
+        <w:t xml:space="preserve">’ = </w:t>
       </w:r>
       <w:r>
         <w:t>Le host depuis lequel il a le droit de se connecte</w:t>
@@ -4024,7 +4049,15 @@
         <w:jc w:val="both"/>
       </w:pPr>
       <w:r>
-        <w:t>‘root’ = mot de passe</w:t>
+        <w:t>‘</w:t>
+      </w:r>
+      <w:proofErr w:type="gramStart"/>
+      <w:r>
+        <w:t>root</w:t>
+      </w:r>
+      <w:proofErr w:type="gramEnd"/>
+      <w:r>
+        <w:t>’ = mot de passe</w:t>
       </w:r>
     </w:p>
     <w:p>
@@ -4261,8 +4294,13 @@
         <w:t>‘</w:t>
       </w:r>
       <w:proofErr w:type="spellStart"/>
-      <w:r>
-        <w:t>r_player</w:t>
+      <w:proofErr w:type="gramStart"/>
+      <w:r>
+        <w:t>r</w:t>
+      </w:r>
+      <w:proofErr w:type="gramEnd"/>
+      <w:r>
+        <w:t>_player</w:t>
       </w:r>
       <w:proofErr w:type="spellEnd"/>
       <w:r>
@@ -4519,10 +4557,12 @@
         <w:t xml:space="preserve"> = base de </w:t>
       </w:r>
       <w:proofErr w:type="spellStart"/>
+      <w:proofErr w:type="gramStart"/>
       <w:r>
         <w:t>donnée.table</w:t>
       </w:r>
       <w:proofErr w:type="spellEnd"/>
+      <w:proofErr w:type="gramEnd"/>
       <w:r>
         <w:t xml:space="preserve"> (* = tout)</w:t>
       </w:r>
@@ -4732,7 +4772,15 @@
         <w:jc w:val="both"/>
       </w:pPr>
       <w:r>
-        <w:t xml:space="preserve">AS = permet de renommer une méta donnée (si on l’utilise, on doit </w:t>
+        <w:t xml:space="preserve">AS = permet de renommer </w:t>
+      </w:r>
+      <w:proofErr w:type="gramStart"/>
+      <w:r>
+        <w:t>une méta donnée</w:t>
+      </w:r>
+      <w:proofErr w:type="gramEnd"/>
+      <w:r>
+        <w:t xml:space="preserve"> (si on l’utilise, on doit </w:t>
       </w:r>
       <w:proofErr w:type="spellStart"/>
       <w:r>
@@ -4835,8 +4883,13 @@
       <w:pPr>
         <w:jc w:val="both"/>
       </w:pPr>
-      <w:r>
-        <w:t xml:space="preserve">SUM() = va faire la somme de tous les chiffres </w:t>
+      <w:proofErr w:type="gramStart"/>
+      <w:r>
+        <w:t>SUM(</w:t>
+      </w:r>
+      <w:proofErr w:type="gramEnd"/>
+      <w:r>
+        <w:t xml:space="preserve">) = va faire la somme de tous les chiffres </w:t>
       </w:r>
     </w:p>
     <w:p>
@@ -4957,18 +5010,43 @@
         <w:t xml:space="preserve"> sélectionner</w:t>
       </w:r>
       <w:r>
-        <w:t xml:space="preserve"> (SELECT)</w:t>
+        <w:t xml:space="preserve"> </w:t>
+      </w:r>
+      <w:r>
+        <w:t>[</w:t>
+      </w:r>
+      <w:r>
+        <w:rPr>
+          <w:rFonts w:ascii="Consolas" w:hAnsi="Consolas"/>
+          <w:b/>
+          <w:bCs/>
+        </w:rPr>
+        <w:t>SELECT</w:t>
+      </w:r>
+      <w:r>
+        <w:t>]</w:t>
       </w:r>
       <w:r>
         <w:t xml:space="preserve"> de la table </w:t>
       </w:r>
       <w:proofErr w:type="spellStart"/>
       <w:r>
+        <w:rPr>
+          <w:i/>
+          <w:iCs/>
+        </w:rPr>
         <w:t>t_joueur</w:t>
       </w:r>
       <w:proofErr w:type="spellEnd"/>
       <w:r>
-        <w:t xml:space="preserve"> (FROM)</w:t>
+        <w:rPr>
+          <w:i/>
+          <w:iCs/>
+        </w:rPr>
+        <w:t xml:space="preserve"> </w:t>
+      </w:r>
+      <w:r>
+        <w:t>(FROM)</w:t>
       </w:r>
       <w:r>
         <w:t>, par ordre</w:t>
@@ -5075,7 +5153,15 @@
         <w:t>Cela va sélectionner l’arme la plus chère</w:t>
       </w:r>
       <w:r>
-        <w:t xml:space="preserve"> (MAX())</w:t>
+        <w:t xml:space="preserve"> (</w:t>
+      </w:r>
+      <w:proofErr w:type="gramStart"/>
+      <w:r>
+        <w:t>MAX(</w:t>
+      </w:r>
+      <w:proofErr w:type="gramEnd"/>
+      <w:r>
+        <w:t>))</w:t>
       </w:r>
       <w:r>
         <w:t xml:space="preserve"> et la renommer </w:t>
@@ -5217,7 +5303,15 @@
       </w:r>
       <w:proofErr w:type="spellEnd"/>
       <w:r>
-        <w:t xml:space="preserve">, le nombre de commande (COUNT()) et le renommer </w:t>
+        <w:t>, le nombre de commande (</w:t>
+      </w:r>
+      <w:proofErr w:type="gramStart"/>
+      <w:r>
+        <w:t>COUNT(</w:t>
+      </w:r>
+      <w:proofErr w:type="gramEnd"/>
+      <w:r>
+        <w:t xml:space="preserve">)) et le renommer </w:t>
       </w:r>
       <w:proofErr w:type="spellStart"/>
       <w:r>
@@ -5992,7 +6086,15 @@
       </w:r>
       <w:proofErr w:type="spellEnd"/>
       <w:r>
-        <w:t xml:space="preserve"> des joueurs, la somme (SUM()) de ce qu’ils ont commandé. Puis on va joindre la table des joueurs et des commandes pour savoir quel joueur à fait quelle commande puis la table des commandes avec celle des détails des commandes pour avoir la quantité de chaque commande. Le tout regrouper par joueur. On utilise des LEFT JOIN pour avoir accès à </w:t>
+        <w:t xml:space="preserve"> des joueurs, la somme (</w:t>
+      </w:r>
+      <w:proofErr w:type="gramStart"/>
+      <w:r>
+        <w:t>SUM(</w:t>
+      </w:r>
+      <w:proofErr w:type="gramEnd"/>
+      <w:r>
+        <w:t xml:space="preserve">)) de ce qu’ils ont commandé. Puis on va joindre la table des joueurs et des commandes pour savoir quel joueur à fait quelle commande puis la table des commandes avec celle des détails des commandes pour avoir la quantité de chaque commande. Le tout regrouper par joueur. On utilise des LEFT JOIN pour avoir accès à </w:t>
       </w:r>
       <w:r>
         <w:t>tous les joueurs</w:t>
@@ -6221,7 +6323,15 @@
       </w:r>
       <w:proofErr w:type="spellEnd"/>
       <w:r>
-        <w:t xml:space="preserve">. Cela serait intéressant dans le cas où on veut souvent savoir des informations sur les armes, par exemple pour voir l’inventaire ou bien s’il y a un shop ce qui nécessiterait de souvent faire un select. L’index composite serait utile car lorsque on voit une arme on affiche souvent les informations la concernant et ce ne que rarement qu’on update la table. </w:t>
+        <w:t xml:space="preserve">. Cela serait intéressant dans le cas où on veut souvent savoir des informations sur les armes, par exemple pour voir l’inventaire ou bien s’il y a un shop ce qui nécessiterait de souvent faire un select. L’index composite serait utile car lorsque on voit une arme on affiche souvent les informations </w:t>
+      </w:r>
+      <w:proofErr w:type="gramStart"/>
+      <w:r>
+        <w:t>la</w:t>
+      </w:r>
+      <w:proofErr w:type="gramEnd"/>
+      <w:r>
+        <w:t xml:space="preserve"> concernant et ce ne que rarement qu’on update la table. </w:t>
       </w:r>
     </w:p>
     <w:p>
@@ -6326,12 +6436,17 @@
       <w:pPr>
         <w:jc w:val="both"/>
       </w:pPr>
+      <w:proofErr w:type="gramStart"/>
       <w:r>
         <w:lastRenderedPageBreak/>
         <w:t>d</w:t>
       </w:r>
       <w:r>
-        <w:t xml:space="preserve">ocker </w:t>
+        <w:t>ocker</w:t>
+      </w:r>
+      <w:proofErr w:type="gramEnd"/>
+      <w:r>
+        <w:t xml:space="preserve"> </w:t>
       </w:r>
       <w:proofErr w:type="spellStart"/>
       <w:r>
@@ -6374,6 +6489,7 @@
         <w:jc w:val="both"/>
       </w:pPr>
       <w:proofErr w:type="spellStart"/>
+      <w:proofErr w:type="gramStart"/>
       <w:r>
         <w:t>m</w:t>
       </w:r>
@@ -6381,6 +6497,7 @@
         <w:t>ysqldump</w:t>
       </w:r>
       <w:proofErr w:type="spellEnd"/>
+      <w:proofErr w:type="gramEnd"/>
       <w:r>
         <w:t xml:space="preserve"> = </w:t>
       </w:r>
@@ -6450,8 +6567,13 @@
         <w:jc w:val="both"/>
       </w:pPr>
       <w:proofErr w:type="spellStart"/>
-      <w:r>
-        <w:t>db_space_invaders</w:t>
+      <w:proofErr w:type="gramStart"/>
+      <w:r>
+        <w:t>db</w:t>
+      </w:r>
+      <w:proofErr w:type="gramEnd"/>
+      <w:r>
+        <w:t>_space_invaders</w:t>
       </w:r>
       <w:proofErr w:type="spellEnd"/>
       <w:r>
@@ -6552,11 +6674,16 @@
       <w:pPr>
         <w:jc w:val="both"/>
       </w:pPr>
+      <w:proofErr w:type="gramStart"/>
       <w:r>
         <w:t>d</w:t>
       </w:r>
       <w:r>
-        <w:t xml:space="preserve">ocker </w:t>
+        <w:t>ocker</w:t>
+      </w:r>
+      <w:proofErr w:type="gramEnd"/>
+      <w:r>
+        <w:t xml:space="preserve"> </w:t>
       </w:r>
       <w:proofErr w:type="spellStart"/>
       <w:r>
@@ -6599,10 +6726,12 @@
         <w:jc w:val="both"/>
       </w:pPr>
       <w:proofErr w:type="spellStart"/>
+      <w:proofErr w:type="gramStart"/>
       <w:r>
         <w:t>mysql</w:t>
       </w:r>
       <w:proofErr w:type="spellEnd"/>
+      <w:proofErr w:type="gramEnd"/>
       <w:r>
         <w:t xml:space="preserve"> = va mettre un lien avec MySQL</w:t>
       </w:r>
@@ -6639,10 +6768,12 @@
         <w:t xml:space="preserve">&lt; </w:t>
       </w:r>
       <w:proofErr w:type="spellStart"/>
+      <w:proofErr w:type="gramStart"/>
       <w:r>
         <w:t>db_space_invaders.sql</w:t>
       </w:r>
       <w:proofErr w:type="spellEnd"/>
+      <w:proofErr w:type="gramEnd"/>
       <w:r>
         <w:t xml:space="preserve"> = chemin d’accès vers la </w:t>
       </w:r>
@@ -6745,7 +6876,7 @@
       <w:rPr>
         <w:noProof/>
       </w:rPr>
-      <w:t>09.10.2023 12:43:27</w:t>
+      <w:t>09.10.2023 14:04:48</w:t>
     </w:r>
     <w:r>
       <w:fldChar w:fldCharType="end"/>
@@ -9101,6 +9232,13 @@
     <w:pitch w:val="variable"/>
     <w:sig w:usb0="E4002EFF" w:usb1="C000247B" w:usb2="00000009" w:usb3="00000000" w:csb0="000001FF" w:csb1="00000000"/>
   </w:font>
+  <w:font w:name="Consolas">
+    <w:panose1 w:val="020B0609020204030204"/>
+    <w:charset w:val="00"/>
+    <w:family w:val="modern"/>
+    <w:pitch w:val="fixed"/>
+    <w:sig w:usb0="E00006FF" w:usb1="0000FCFF" w:usb2="00000001" w:usb3="00000000" w:csb0="0000019F" w:csb1="00000000"/>
+  </w:font>
 </w:fonts>
 </file>
 
@@ -9133,6 +9271,7 @@
     <w:rsid w:val="00A30C5D"/>
     <w:rsid w:val="00AE4EAF"/>
     <w:rsid w:val="00B80E25"/>
+    <w:rsid w:val="00CA461A"/>
     <w:rsid w:val="00D62D45"/>
     <w:rsid w:val="00D80A26"/>
     <w:rsid w:val="00EE090D"/>

</xml_diff>